<commit_message>
Almost finished my section of paper
</commit_message>
<xml_diff>
--- a/project/final_report.docx
+++ b/project/final_report.docx
@@ -234,11 +234,17 @@
         <w:t>Covariance Matr</w:t>
       </w:r>
       <w:r>
-        <w:t xml:space="preserve">ix Adaptation Evolution Strategy (CMA-ES) is a method for efficiently searching through a landscape of multiple real-valued parameters to determine which parameter values give the best solution to a known problem. This paper explores the application of CMA-ES to the problem of speech </w:t>
+        <w:t>ix Adaptation Evolution Strategy (CMA-ES) is a method for efficiently searching through a landscape of multiple real-valued parameters to determine which parameter values give the best solution to a known problem. This paper explores the application of CMA-ES to the</w:t>
+      </w:r>
+      <w:r>
+        <w:t xml:space="preserve"> problem of speech </w:t>
       </w:r>
       <w:proofErr w:type="gramStart"/>
       <w:r>
-        <w:t>enhancement, that</w:t>
+        <w:t xml:space="preserve">enhancement, </w:t>
+      </w:r>
+      <w:r>
+        <w:t>that</w:t>
       </w:r>
       <w:proofErr w:type="gramEnd"/>
       <w:r>
@@ -542,70 +548,6 @@
         <w:spacing w:before="120"/>
       </w:pPr>
       <w:r>
-        <w:t>PAGE SIZE</w:t>
-      </w:r>
-    </w:p>
-    <w:p>
-      <w:pPr>
-        <w:pStyle w:val="BodyTextIndent"/>
-        <w:spacing w:after="120"/>
-        <w:ind w:firstLine="0"/>
-      </w:pPr>
-      <w:r>
-        <w:t>All material on each page shoul</w:t>
-      </w:r>
-      <w:r>
-        <w:t>d fit within a rectangle of 18</w:t>
-      </w:r>
-      <w:r>
-        <w:t xml:space="preserve"> </w:t>
-      </w:r>
-      <w:r>
-        <w:t>×</w:t>
-      </w:r>
-      <w:r>
-        <w:t xml:space="preserve"> </w:t>
-      </w:r>
-      <w:r>
-        <w:t>23.5 cm (7"</w:t>
-      </w:r>
-      <w:r>
-        <w:t xml:space="preserve"> </w:t>
-      </w:r>
-      <w:r>
-        <w:t>×</w:t>
-      </w:r>
-      <w:r>
-        <w:t xml:space="preserve"> </w:t>
-      </w:r>
-      <w:r>
-        <w:t>9.25"), cent</w:t>
-      </w:r>
-      <w:r>
-        <w:t>ered on the page, beginning 1.9</w:t>
-      </w:r>
-      <w:r>
-        <w:t xml:space="preserve"> cm (</w:t>
-      </w:r>
-      <w:r>
-        <w:t>0.75</w:t>
-      </w:r>
-      <w:r>
-        <w:t>") from the top of the page and ending with 2.54 cm (1") from the bottom.  The right and lef</w:t>
-      </w:r>
-      <w:r>
-        <w:t>t margins should be 1.9 cm (.75"</w:t>
-      </w:r>
-      <w:r>
-        <w:t>).  The text should be in two 8.45 cm (3.33") columns with a .83 cm (.33") gutter.</w:t>
-      </w:r>
-    </w:p>
-    <w:p>
-      <w:pPr>
-        <w:pStyle w:val="Heading1"/>
-        <w:spacing w:before="120"/>
-      </w:pPr>
-      <w:r>
         <w:t>Experimental Setup</w:t>
       </w:r>
     </w:p>
@@ -640,6 +582,9 @@
     </w:p>
     <w:p>
       <w:r>
+        <w:rPr>
+          <w:noProof/>
+        </w:rPr>
         <mc:AlternateContent>
           <mc:Choice Requires="wps">
             <w:drawing>
@@ -975,14 +920,30 @@
                             <w:r>
                               <w:t xml:space="preserve">Equation </w:t>
                             </w:r>
-                            <w:fldSimple w:instr=" SEQ Equation \* ARABIC ">
-                              <w:r>
-                                <w:rPr>
-                                  <w:noProof/>
-                                </w:rPr>
-                                <w:t>1</w:t>
-                              </w:r>
-                            </w:fldSimple>
+                            <w:r>
+                              <w:fldChar w:fldCharType="begin"/>
+                            </w:r>
+                            <w:r>
+                              <w:instrText xml:space="preserve"> SEQ Equation \* ARA</w:instrText>
+                            </w:r>
+                            <w:r>
+                              <w:instrText xml:space="preserve">BIC </w:instrText>
+                            </w:r>
+                            <w:r>
+                              <w:fldChar w:fldCharType="separate"/>
+                            </w:r>
+                            <w:r>
+                              <w:rPr>
+                                <w:noProof/>
+                              </w:rPr>
+                              <w:t>1</w:t>
+                            </w:r>
+                            <w:r>
+                              <w:rPr>
+                                <w:noProof/>
+                              </w:rPr>
+                              <w:fldChar w:fldCharType="end"/>
+                            </w:r>
                           </w:p>
                         </w:txbxContent>
                       </wps:txbx>
@@ -1060,121 +1021,7 @@
         <w:framePr w:h="1977" w:hRule="exact" w:wrap="around" w:y="12605"/>
       </w:pPr>
       <w:r>
-        <w:t xml:space="preserve">SAMPLE: </w:t>
-      </w:r>
-      <w:r>
         <w:t>Permission to make digital or hard copies of all or part of this work for personal or classroom use is granted without fee provided that copies are not made or distributed for profit or commercial advantage and that copies bear this notice and the full citation on the first page. To copy otherwise, or republish, to post on servers or to redistribute to lists, requires prior specific permission and/or a fee.</w:t>
-      </w:r>
-    </w:p>
-    <w:p>
-      <w:pPr>
-        <w:framePr w:w="4680" w:h="1977" w:hRule="exact" w:hSpace="187" w:wrap="around" w:vAnchor="page" w:hAnchor="page" w:x="1155" w:y="12605" w:anchorLock="1"/>
-        <w:spacing w:after="0"/>
-        <w:rPr>
-          <w:sz w:val="16"/>
-        </w:rPr>
-      </w:pPr>
-      <w:proofErr w:type="gramStart"/>
-      <w:r>
-        <w:rPr>
-          <w:i/>
-          <w:iCs/>
-          <w:sz w:val="16"/>
-        </w:rPr>
-        <w:t>Conference’</w:t>
-      </w:r>
-      <w:r>
-        <w:rPr>
-          <w:i/>
-          <w:iCs/>
-          <w:sz w:val="16"/>
-        </w:rPr>
-        <w:t>10</w:t>
-      </w:r>
-      <w:r>
-        <w:rPr>
-          <w:sz w:val="16"/>
-        </w:rPr>
-        <w:t>, Month 1–2, 2010</w:t>
-      </w:r>
-      <w:r>
-        <w:rPr>
-          <w:sz w:val="16"/>
-        </w:rPr>
-        <w:t>, City, State, Country.</w:t>
-      </w:r>
-      <w:proofErr w:type="gramEnd"/>
-    </w:p>
-    <w:p>
-      <w:pPr>
-        <w:framePr w:w="4680" w:h="1977" w:hRule="exact" w:hSpace="187" w:wrap="around" w:vAnchor="page" w:hAnchor="page" w:x="1155" w:y="12605" w:anchorLock="1"/>
-        <w:spacing w:after="0"/>
-        <w:rPr>
-          <w:sz w:val="16"/>
-        </w:rPr>
-      </w:pPr>
-      <w:proofErr w:type="gramStart"/>
-      <w:r>
-        <w:rPr>
-          <w:sz w:val="16"/>
-        </w:rPr>
-        <w:t>Copyright 2</w:t>
-      </w:r>
-      <w:r>
-        <w:rPr>
-          <w:sz w:val="16"/>
-        </w:rPr>
-        <w:t>010</w:t>
-      </w:r>
-      <w:r>
-        <w:rPr>
-          <w:sz w:val="16"/>
-        </w:rPr>
-        <w:t xml:space="preserve"> ACM 1-58113-000-0/00/0010</w:t>
-      </w:r>
-      <w:r>
-        <w:rPr>
-          <w:sz w:val="16"/>
-        </w:rPr>
-        <w:t xml:space="preserve"> </w:t>
-      </w:r>
-      <w:r>
-        <w:rPr>
-          <w:sz w:val="16"/>
-        </w:rPr>
-        <w:t>…$15</w:t>
-      </w:r>
-      <w:r>
-        <w:rPr>
-          <w:sz w:val="16"/>
-        </w:rPr>
-        <w:t>.00.</w:t>
-      </w:r>
-      <w:proofErr w:type="gramEnd"/>
-    </w:p>
-    <w:p>
-      <w:pPr>
-        <w:framePr w:w="4680" w:h="1977" w:hRule="exact" w:hSpace="187" w:wrap="around" w:vAnchor="page" w:hAnchor="page" w:x="1155" w:y="12605" w:anchorLock="1"/>
-        <w:rPr>
-          <w:iCs/>
-        </w:rPr>
-      </w:pPr>
-      <w:r>
-        <w:t xml:space="preserve">DOI: </w:t>
-      </w:r>
-      <w:r>
-        <w:rPr>
-          <w:sz w:val="22"/>
-          <w:szCs w:val="22"/>
-        </w:rPr>
-        <w:t>http://dx.doi.org/10.1145/12345.</w:t>
-      </w:r>
-      <w:r>
-        <w:rPr>
-          <w:sz w:val="22"/>
-          <w:szCs w:val="22"/>
-        </w:rPr>
-        <w:t>67890</w:t>
       </w:r>
     </w:p>
     <w:p>
@@ -1231,11 +1078,7 @@
       </w:r>
       <w:proofErr w:type="gramEnd"/>
       <w:r>
-        <w:t xml:space="preserve">, allowing processing to be done </w:t>
-      </w:r>
-      <w:r>
-        <w:lastRenderedPageBreak/>
-        <w:t>in real time, such as during a telephone call. T</w:t>
+        <w:t>, allowing processing to be done in real time, such as during a telephone call. T</w:t>
       </w:r>
       <w:r>
         <w:t xml:space="preserve">he gains for this filter are determined by taking a noise-only sample of the signal and </w:t>
@@ -1267,16 +1110,60 @@
         <w:ind w:firstLine="0"/>
       </w:pPr>
       <w:r>
+        <w:t>Equation 2</w:t>
+      </w:r>
+      <w:r>
+        <w:t xml:space="preserve"> shows the calculation of a Wiener filter</w:t>
+      </w:r>
+      <w:r>
+        <w:t xml:space="preserve"> in the frequency domain </w:t>
+      </w:r>
+      <w:proofErr w:type="gramStart"/>
+      <w:r>
+        <w:t>G(</w:t>
+      </w:r>
+      <w:proofErr w:type="gramEnd"/>
+      <w:r>
+        <w:t>f)</w:t>
+      </w:r>
+      <w:r>
+        <w:t>, where H(f)</w:t>
+      </w:r>
+      <w:r>
+        <w:t>, N(f), and S(f), are</w:t>
+      </w:r>
+      <w:r>
+        <w:t xml:space="preserve"> </w:t>
+      </w:r>
+      <w:r>
+        <w:t xml:space="preserve">the </w:t>
+      </w:r>
+      <w:r>
+        <w:lastRenderedPageBreak/>
+        <w:t>frequency spectra of h(t), n(t), and s(t) from equation 1 respectively.</w:t>
+      </w:r>
+    </w:p>
+    <w:p>
+      <w:pPr>
+        <w:pStyle w:val="BodyTextIndent"/>
+        <w:keepNext/>
+        <w:spacing w:after="120"/>
+        <w:ind w:firstLine="0"/>
+      </w:pPr>
+      <w:r>
+        <w:rPr>
+          <w:noProof/>
+        </w:rPr>
         <mc:AlternateContent>
           <mc:Choice Requires="wps">
             <w:drawing>
-              <wp:anchor distT="0" distB="0" distL="114300" distR="114300" simplePos="0" relativeHeight="251666944" behindDoc="0" locked="0" layoutInCell="1" allowOverlap="1" wp14:anchorId="08AFB486" wp14:editId="57AD3CDD">
+              <wp:anchor distT="0" distB="0" distL="114300" distR="114300" simplePos="0" relativeHeight="251666944" behindDoc="0" locked="0" layoutInCell="1" allowOverlap="1" wp14:anchorId="646B3C74" wp14:editId="00FB226F">
                 <wp:simplePos x="0" y="0"/>
                 <wp:positionH relativeFrom="column">
-                  <wp:posOffset>615950</wp:posOffset>
+                  <wp:posOffset>542925</wp:posOffset>
                 </wp:positionH>
                 <wp:positionV relativeFrom="paragraph">
-                  <wp:posOffset>475869</wp:posOffset>
+                  <wp:posOffset>-138430</wp:posOffset>
                 </wp:positionV>
                 <wp:extent cx="1732915" cy="510540"/>
                 <wp:effectExtent l="0" t="0" r="0" b="0"/>
@@ -1643,7 +1530,7 @@
           </mc:Choice>
           <mc:Fallback>
             <w:pict>
-              <v:shape id="_x0000_s1028" type="#_x0000_t202" style="position:absolute;left:0;text-align:left;margin-left:48.5pt;margin-top:37.45pt;width:136.45pt;height:40.2pt;z-index:251666944;visibility:visible;mso-wrap-style:square;mso-width-percent:0;mso-height-percent:0;mso-wrap-distance-left:9pt;mso-wrap-distance-top:0;mso-wrap-distance-right:9pt;mso-wrap-distance-bottom:0;mso-position-horizontal:absolute;mso-position-horizontal-relative:text;mso-position-vertical:absolute;mso-position-vertical-relative:text;mso-width-percent:0;mso-height-percent:0;mso-width-relative:margin;mso-height-relative:margin;v-text-anchor:top" o:gfxdata="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" filled="f" stroked="f">
+              <v:shape id="_x0000_s1028" type="#_x0000_t202" style="position:absolute;left:0;text-align:left;margin-left:42.75pt;margin-top:-10.9pt;width:136.45pt;height:40.2pt;z-index:251666944;visibility:visible;mso-wrap-style:square;mso-width-percent:0;mso-height-percent:0;mso-wrap-distance-left:9pt;mso-wrap-distance-top:0;mso-wrap-distance-right:9pt;mso-wrap-distance-bottom:0;mso-position-horizontal:absolute;mso-position-horizontal-relative:text;mso-position-vertical:absolute;mso-position-vertical-relative:text;mso-width-percent:0;mso-height-percent:0;mso-width-relative:margin;mso-height-relative:margin;v-text-anchor:top" o:gfxdata="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" filled="f" stroked="f">
                 <v:textbox>
                   <w:txbxContent>
                     <w:p>
@@ -1978,43 +1865,6 @@
           </mc:Fallback>
         </mc:AlternateContent>
       </w:r>
-      <w:r>
-        <w:t>Equation 2</w:t>
-      </w:r>
-      <w:r>
-        <w:t xml:space="preserve"> shows the calculation of a Wiener filter</w:t>
-      </w:r>
-      <w:r>
-        <w:t xml:space="preserve"> in the frequency domain </w:t>
-      </w:r>
-      <w:proofErr w:type="gramStart"/>
-      <w:r>
-        <w:t>G(</w:t>
-      </w:r>
-      <w:proofErr w:type="gramEnd"/>
-      <w:r>
-        <w:t>f)</w:t>
-      </w:r>
-      <w:r>
-        <w:t>, where H(f)</w:t>
-      </w:r>
-      <w:r>
-        <w:t>, N(f), and S(f), are</w:t>
-      </w:r>
-      <w:r>
-        <w:t xml:space="preserve"> </w:t>
-      </w:r>
-      <w:r>
-        <w:t>the frequency spectra of h(t), n(t), and s(t) from equation 1 respectively.</w:t>
-      </w:r>
-    </w:p>
-    <w:p>
-      <w:pPr>
-        <w:pStyle w:val="BodyTextIndent"/>
-        <w:keepNext/>
-        <w:spacing w:after="120"/>
-        <w:ind w:firstLine="0"/>
-      </w:pPr>
     </w:p>
     <w:p>
       <w:pPr>
@@ -2075,14 +1925,27 @@
                             <w:r>
                               <w:t xml:space="preserve">Equation </w:t>
                             </w:r>
-                            <w:fldSimple w:instr=" SEQ Equation \* ARABIC ">
-                              <w:r>
-                                <w:rPr>
-                                  <w:noProof/>
-                                </w:rPr>
-                                <w:t>2</w:t>
-                              </w:r>
-                            </w:fldSimple>
+                            <w:r>
+                              <w:fldChar w:fldCharType="begin"/>
+                            </w:r>
+                            <w:r>
+                              <w:instrText xml:space="preserve"> SEQ Equation \* ARABIC </w:instrText>
+                            </w:r>
+                            <w:r>
+                              <w:fldChar w:fldCharType="separate"/>
+                            </w:r>
+                            <w:r>
+                              <w:rPr>
+                                <w:noProof/>
+                              </w:rPr>
+                              <w:t>2</w:t>
+                            </w:r>
+                            <w:r>
+                              <w:rPr>
+                                <w:noProof/>
+                              </w:rPr>
+                              <w:fldChar w:fldCharType="end"/>
+                            </w:r>
                           </w:p>
                         </w:txbxContent>
                       </wps:txbx>
@@ -2195,14 +2058,8 @@
       <w:pPr>
         <w:spacing w:after="120"/>
       </w:pPr>
-      <w:r>
-        <w:t>&lt;&lt; add picture of SS with overlap add&gt;&gt;</w:t>
-      </w:r>
-    </w:p>
-    <w:p>
-      <w:pPr>
-        <w:spacing w:after="120"/>
-      </w:pPr>
+      <w:bookmarkStart w:id="0" w:name="_GoBack"/>
+      <w:bookmarkEnd w:id="0"/>
       <w:r>
         <w:t xml:space="preserve">This simple idea has been expanded many times to improve the quality of the resulting signal. The version of the spectral subtraction algorithm used in this experiment is based on an implementation by </w:t>
       </w:r>
@@ -2264,7 +2121,6 @@
         <w:ind w:firstLine="0"/>
       </w:pPr>
       <w:r>
-        <w:lastRenderedPageBreak/>
         <w:t>As a simplification of the behavior shown in</w:t>
       </w:r>
       <w:r>
@@ -2297,8 +2153,6 @@
       <w:r>
         <w:t>the attack and release times are fixed to match each other, and the hold time is set to 0. The only parameters that were varied in this study are the attack/release and the gate threshold.</w:t>
       </w:r>
-      <w:bookmarkStart w:id="0" w:name="_GoBack"/>
-      <w:bookmarkEnd w:id="0"/>
     </w:p>
     <w:p>
       <w:pPr>
@@ -2312,6 +2166,7 @@
         <w:rPr>
           <w:noProof/>
         </w:rPr>
+        <w:lastRenderedPageBreak/>
         <w:drawing>
           <wp:inline distT="0" distB="0" distL="0" distR="0" wp14:anchorId="21AAB4C7" wp14:editId="2CE5F157">
             <wp:extent cx="3049270" cy="1290292"/>
@@ -2366,8 +2221,8 @@
       <w:pPr>
         <w:pStyle w:val="Caption"/>
       </w:pPr>
-      <w:bookmarkStart w:id="1" w:name="_Ref436484232"/>
-      <w:bookmarkStart w:id="2" w:name="_Ref436484249"/>
+      <w:bookmarkStart w:id="1" w:name="_Ref436484249"/>
+      <w:bookmarkStart w:id="2" w:name="_Ref436484232"/>
       <w:r>
         <w:t xml:space="preserve">Figure </w:t>
       </w:r>
@@ -2379,17 +2234,17 @@
           <w:t>1</w:t>
         </w:r>
       </w:fldSimple>
+      <w:bookmarkEnd w:id="1"/>
+      <w:r>
+        <w:t xml:space="preserve">: Noise Gate </w:t>
+      </w:r>
+      <w:r>
+        <w:rPr>
+          <w:vertAlign w:val="superscript"/>
+        </w:rPr>
+        <w:t>[5]</w:t>
+      </w:r>
       <w:bookmarkEnd w:id="2"/>
-      <w:r>
-        <w:t xml:space="preserve">: Noise Gate </w:t>
-      </w:r>
-      <w:r>
-        <w:rPr>
-          <w:vertAlign w:val="superscript"/>
-        </w:rPr>
-        <w:t>[5]</w:t>
-      </w:r>
-      <w:bookmarkEnd w:id="1"/>
     </w:p>
     <w:p>
       <w:pPr>
@@ -2407,43 +2262,55 @@
         <w:ind w:firstLine="0"/>
       </w:pPr>
       <w:r>
-        <w:t>For pages other than the first page, start at the top of the page, and continue in double-column format.  The two columns on the last page should be as close to equal length as possible.</w:t>
-      </w:r>
-    </w:p>
-    <w:p>
-      <w:pPr>
-        <w:pStyle w:val="BodyTextIndent"/>
-        <w:ind w:firstLine="0"/>
-      </w:pPr>
-    </w:p>
-    <w:p>
-      <w:pPr>
-        <w:pStyle w:val="Caption"/>
-        <w:keepNext/>
-      </w:pPr>
+        <w:t>The use of Covariance Matrix Adaptation in Evolutionary Strategies has been shown to be a very effective means of optimizing real-valued parameters.</w:t>
+      </w:r>
+      <w:r>
+        <w:rPr>
+          <w:vertAlign w:val="superscript"/>
+        </w:rPr>
+        <w:t>[6]</w:t>
+      </w:r>
+      <w:r>
+        <w:t xml:space="preserve"> </w:t>
+      </w:r>
+      <w:r>
+        <w:t>As described in the sections 2.1 – 2.3, there are a total of 8 parameter</w:t>
+      </w:r>
+      <w:r>
+        <w:t xml:space="preserve">s to be tuned using the CMA-ES, which are shown in Table 1. </w:t>
+      </w:r>
+      <w:r>
+        <w:t>Each parameter in the CMA-ES is limited to values in [0</w:t>
+      </w:r>
       <w:proofErr w:type="gramStart"/>
       <w:r>
-        <w:t xml:space="preserve">Table </w:t>
-      </w:r>
-      <w:fldSimple w:instr=" SEQ Table \* ARABIC ">
-        <w:r>
-          <w:rPr>
-            <w:noProof/>
-          </w:rPr>
-          <w:t>1</w:t>
-        </w:r>
-      </w:fldSimple>
-      <w:r>
-        <w:t>.</w:t>
+        <w:t>,1</w:t>
       </w:r>
       <w:proofErr w:type="gramEnd"/>
       <w:r>
-        <w:t xml:space="preserve"> Table captions should be placed above the table</w:t>
+        <w:t xml:space="preserve">] so that a constant starting learning step size value of σ = 0.2 can be used for all parameters, allowing </w:t>
+      </w:r>
+      <w:r>
+        <w:t xml:space="preserve">successive </w:t>
+      </w:r>
+      <w:r>
+        <w:t xml:space="preserve">mutations to </w:t>
+      </w:r>
+      <w:r>
+        <w:t xml:space="preserve">easily </w:t>
+      </w:r>
+      <w:r>
+        <w:t xml:space="preserve">cover the full </w:t>
+      </w:r>
+      <w:r>
+        <w:t>range of possible values. These [0, 1] values are then scaled into the ranges shown in Table 1 for each parameter. These values are based on some prior knowledge of what values would be reasonable for the parameters, while still providing a large enough range for the evolutionary strategy to find any value that could conceivably have a good result.</w:t>
       </w:r>
     </w:p>
     <w:tbl>
       <w:tblPr>
-        <w:tblW w:w="0" w:type="auto"/>
+        <w:tblW w:w="5247" w:type="dxa"/>
+        <w:jc w:val="center"/>
+        <w:tblInd w:w="-555" w:type="dxa"/>
         <w:tblBorders>
           <w:top w:val="single" w:sz="2" w:space="0" w:color="000000"/>
           <w:left w:val="single" w:sz="2" w:space="0" w:color="000000"/>
@@ -2456,18 +2323,20 @@
         <w:tblLook w:val="0160" w:firstRow="1" w:lastRow="1" w:firstColumn="0" w:lastColumn="1" w:noHBand="0" w:noVBand="0"/>
       </w:tblPr>
       <w:tblGrid>
-        <w:gridCol w:w="1211"/>
-        <w:gridCol w:w="962"/>
-        <w:gridCol w:w="1406"/>
-        <w:gridCol w:w="1216"/>
+        <w:gridCol w:w="1710"/>
+        <w:gridCol w:w="1527"/>
+        <w:gridCol w:w="886"/>
+        <w:gridCol w:w="552"/>
+        <w:gridCol w:w="572"/>
       </w:tblGrid>
       <w:tr>
         <w:trPr>
           <w:trHeight w:val="310"/>
+          <w:jc w:val="center"/>
         </w:trPr>
         <w:tc>
           <w:tcPr>
-            <w:tcW w:w="1211" w:type="dxa"/>
+            <w:tcW w:w="1710" w:type="dxa"/>
             <w:vAlign w:val="center"/>
           </w:tcPr>
           <w:p>
@@ -2485,13 +2354,13 @@
                 <w:b/>
                 <w:bCs/>
               </w:rPr>
-              <w:t>Graphics</w:t>
+              <w:t>Component</w:t>
             </w:r>
           </w:p>
         </w:tc>
         <w:tc>
           <w:tcPr>
-            <w:tcW w:w="962" w:type="dxa"/>
+            <w:tcW w:w="1527" w:type="dxa"/>
             <w:vAlign w:val="center"/>
           </w:tcPr>
           <w:p>
@@ -2509,13 +2378,13 @@
                 <w:b/>
                 <w:bCs/>
               </w:rPr>
-              <w:t>Top</w:t>
+              <w:t>Parameter</w:t>
             </w:r>
           </w:p>
         </w:tc>
         <w:tc>
           <w:tcPr>
-            <w:tcW w:w="1406" w:type="dxa"/>
+            <w:tcW w:w="886" w:type="dxa"/>
             <w:vAlign w:val="center"/>
           </w:tcPr>
           <w:p>
@@ -2533,13 +2402,13 @@
                 <w:b/>
                 <w:bCs/>
               </w:rPr>
-              <w:t>In-between</w:t>
+              <w:t>Symbol</w:t>
             </w:r>
           </w:p>
         </w:tc>
         <w:tc>
           <w:tcPr>
-            <w:tcW w:w="1216" w:type="dxa"/>
+            <w:tcW w:w="552" w:type="dxa"/>
             <w:vAlign w:val="center"/>
           </w:tcPr>
           <w:p>
@@ -2557,7 +2426,31 @@
                 <w:b/>
                 <w:bCs/>
               </w:rPr>
-              <w:t>Bottom</w:t>
+              <w:t>Min</w:t>
+            </w:r>
+          </w:p>
+        </w:tc>
+        <w:tc>
+          <w:tcPr>
+            <w:tcW w:w="572" w:type="dxa"/>
+            <w:vAlign w:val="center"/>
+          </w:tcPr>
+          <w:p>
+            <w:pPr>
+              <w:pStyle w:val="BodyTextIndent"/>
+              <w:ind w:firstLine="0"/>
+              <w:jc w:val="center"/>
+              <w:rPr>
+                <w:b/>
+                <w:bCs/>
+              </w:rPr>
+            </w:pPr>
+            <w:r>
+              <w:rPr>
+                <w:b/>
+                <w:bCs/>
+              </w:rPr>
+              <w:t>Max</w:t>
             </w:r>
           </w:p>
         </w:tc>
@@ -2565,10 +2458,11 @@
       <w:tr>
         <w:trPr>
           <w:trHeight w:val="310"/>
+          <w:jc w:val="center"/>
         </w:trPr>
         <w:tc>
           <w:tcPr>
-            <w:tcW w:w="1211" w:type="dxa"/>
+            <w:tcW w:w="1710" w:type="dxa"/>
             <w:vAlign w:val="center"/>
           </w:tcPr>
           <w:p>
@@ -2578,13 +2472,13 @@
               <w:jc w:val="center"/>
             </w:pPr>
             <w:r>
-              <w:t>Tables</w:t>
+              <w:t>Wiener Filter</w:t>
             </w:r>
           </w:p>
         </w:tc>
         <w:tc>
           <w:tcPr>
-            <w:tcW w:w="962" w:type="dxa"/>
+            <w:tcW w:w="1527" w:type="dxa"/>
             <w:vAlign w:val="center"/>
           </w:tcPr>
           <w:p>
@@ -2594,13 +2488,38 @@
               <w:jc w:val="center"/>
             </w:pPr>
             <w:r>
-              <w:t>End</w:t>
+              <w:t>Gain</w:t>
             </w:r>
           </w:p>
         </w:tc>
         <w:tc>
           <w:tcPr>
-            <w:tcW w:w="1406" w:type="dxa"/>
+            <w:tcW w:w="886" w:type="dxa"/>
+            <w:vAlign w:val="center"/>
+          </w:tcPr>
+          <w:p>
+            <w:pPr>
+              <w:pStyle w:val="BodyTextIndent"/>
+              <w:ind w:firstLine="0"/>
+              <w:jc w:val="center"/>
+              <w:rPr>
+                <w:vertAlign w:val="subscript"/>
+              </w:rPr>
+            </w:pPr>
+            <w:r>
+              <w:t>G</w:t>
+            </w:r>
+            <w:r>
+              <w:rPr>
+                <w:vertAlign w:val="subscript"/>
+              </w:rPr>
+              <w:t>W</w:t>
+            </w:r>
+          </w:p>
+        </w:tc>
+        <w:tc>
+          <w:tcPr>
+            <w:tcW w:w="552" w:type="dxa"/>
             <w:vAlign w:val="center"/>
           </w:tcPr>
           <w:p>
@@ -2610,13 +2529,13 @@
               <w:jc w:val="center"/>
             </w:pPr>
             <w:r>
-              <w:t>Last</w:t>
+              <w:t>-2</w:t>
             </w:r>
           </w:p>
         </w:tc>
         <w:tc>
           <w:tcPr>
-            <w:tcW w:w="1216" w:type="dxa"/>
+            <w:tcW w:w="572" w:type="dxa"/>
             <w:vAlign w:val="center"/>
           </w:tcPr>
           <w:p>
@@ -2626,7 +2545,7 @@
               <w:jc w:val="center"/>
             </w:pPr>
             <w:r>
-              <w:t>First</w:t>
+              <w:t>2</w:t>
             </w:r>
           </w:p>
         </w:tc>
@@ -2634,10 +2553,11 @@
       <w:tr>
         <w:trPr>
           <w:trHeight w:val="341"/>
+          <w:jc w:val="center"/>
         </w:trPr>
         <w:tc>
           <w:tcPr>
-            <w:tcW w:w="1211" w:type="dxa"/>
+            <w:tcW w:w="1710" w:type="dxa"/>
             <w:vAlign w:val="center"/>
           </w:tcPr>
           <w:p>
@@ -2647,13 +2567,13 @@
               <w:jc w:val="center"/>
             </w:pPr>
             <w:r>
-              <w:t>Figures</w:t>
+              <w:t>Wiener Filter</w:t>
             </w:r>
           </w:p>
         </w:tc>
         <w:tc>
           <w:tcPr>
-            <w:tcW w:w="962" w:type="dxa"/>
+            <w:tcW w:w="1527" w:type="dxa"/>
             <w:vAlign w:val="center"/>
           </w:tcPr>
           <w:p>
@@ -2663,13 +2583,13 @@
               <w:jc w:val="center"/>
             </w:pPr>
             <w:r>
-              <w:t>Good</w:t>
+              <w:t>Smoothing Factor</w:t>
             </w:r>
           </w:p>
         </w:tc>
         <w:tc>
           <w:tcPr>
-            <w:tcW w:w="1406" w:type="dxa"/>
+            <w:tcW w:w="886" w:type="dxa"/>
             <w:vAlign w:val="center"/>
           </w:tcPr>
           <w:p>
@@ -2679,13 +2599,13 @@
               <w:jc w:val="center"/>
             </w:pPr>
             <w:r>
-              <w:t>Similar</w:t>
+              <w:t>α</w:t>
             </w:r>
           </w:p>
         </w:tc>
         <w:tc>
           <w:tcPr>
-            <w:tcW w:w="1216" w:type="dxa"/>
+            <w:tcW w:w="552" w:type="dxa"/>
             <w:vAlign w:val="center"/>
           </w:tcPr>
           <w:p>
@@ -2695,7 +2615,548 @@
               <w:jc w:val="center"/>
             </w:pPr>
             <w:r>
-              <w:t>Very well</w:t>
+              <w:t>0</w:t>
+            </w:r>
+          </w:p>
+        </w:tc>
+        <w:tc>
+          <w:tcPr>
+            <w:tcW w:w="572" w:type="dxa"/>
+            <w:vAlign w:val="center"/>
+          </w:tcPr>
+          <w:p>
+            <w:pPr>
+              <w:pStyle w:val="BodyTextIndent"/>
+              <w:ind w:firstLine="0"/>
+              <w:jc w:val="center"/>
+            </w:pPr>
+            <w:r>
+              <w:t>2</w:t>
+            </w:r>
+          </w:p>
+        </w:tc>
+      </w:tr>
+      <w:tr>
+        <w:trPr>
+          <w:trHeight w:val="341"/>
+          <w:jc w:val="center"/>
+        </w:trPr>
+        <w:tc>
+          <w:tcPr>
+            <w:tcW w:w="1710" w:type="dxa"/>
+            <w:vAlign w:val="center"/>
+          </w:tcPr>
+          <w:p>
+            <w:pPr>
+              <w:pStyle w:val="BodyTextIndent"/>
+              <w:ind w:firstLine="0"/>
+              <w:jc w:val="center"/>
+            </w:pPr>
+            <w:r>
+              <w:t>Spectral Subtraction</w:t>
+            </w:r>
+          </w:p>
+        </w:tc>
+        <w:tc>
+          <w:tcPr>
+            <w:tcW w:w="1527" w:type="dxa"/>
+            <w:vAlign w:val="center"/>
+          </w:tcPr>
+          <w:p>
+            <w:pPr>
+              <w:pStyle w:val="BodyTextIndent"/>
+              <w:ind w:firstLine="0"/>
+              <w:jc w:val="center"/>
+            </w:pPr>
+            <w:r>
+              <w:t>Gain</w:t>
+            </w:r>
+          </w:p>
+        </w:tc>
+        <w:tc>
+          <w:tcPr>
+            <w:tcW w:w="886" w:type="dxa"/>
+            <w:vAlign w:val="center"/>
+          </w:tcPr>
+          <w:p>
+            <w:pPr>
+              <w:pStyle w:val="BodyTextIndent"/>
+              <w:ind w:firstLine="0"/>
+              <w:jc w:val="center"/>
+            </w:pPr>
+            <w:r>
+              <w:t>G</w:t>
+            </w:r>
+            <w:r>
+              <w:rPr>
+                <w:vertAlign w:val="subscript"/>
+              </w:rPr>
+              <w:t>S</w:t>
+            </w:r>
+          </w:p>
+        </w:tc>
+        <w:tc>
+          <w:tcPr>
+            <w:tcW w:w="552" w:type="dxa"/>
+            <w:vAlign w:val="center"/>
+          </w:tcPr>
+          <w:p>
+            <w:pPr>
+              <w:pStyle w:val="BodyTextIndent"/>
+              <w:ind w:firstLine="0"/>
+              <w:jc w:val="center"/>
+            </w:pPr>
+            <w:r>
+              <w:t>-2</w:t>
+            </w:r>
+          </w:p>
+        </w:tc>
+        <w:tc>
+          <w:tcPr>
+            <w:tcW w:w="572" w:type="dxa"/>
+            <w:vAlign w:val="center"/>
+          </w:tcPr>
+          <w:p>
+            <w:pPr>
+              <w:pStyle w:val="BodyTextIndent"/>
+              <w:ind w:firstLine="0"/>
+              <w:jc w:val="center"/>
+            </w:pPr>
+            <w:r>
+              <w:t>2</w:t>
+            </w:r>
+          </w:p>
+        </w:tc>
+      </w:tr>
+      <w:tr>
+        <w:trPr>
+          <w:trHeight w:val="341"/>
+          <w:jc w:val="center"/>
+        </w:trPr>
+        <w:tc>
+          <w:tcPr>
+            <w:tcW w:w="1710" w:type="dxa"/>
+            <w:vAlign w:val="center"/>
+          </w:tcPr>
+          <w:p>
+            <w:pPr>
+              <w:pStyle w:val="BodyTextIndent"/>
+              <w:ind w:firstLine="0"/>
+              <w:jc w:val="center"/>
+            </w:pPr>
+            <w:r>
+              <w:t>Spectral Subtraction</w:t>
+            </w:r>
+          </w:p>
+        </w:tc>
+        <w:tc>
+          <w:tcPr>
+            <w:tcW w:w="1527" w:type="dxa"/>
+            <w:vAlign w:val="center"/>
+          </w:tcPr>
+          <w:p>
+            <w:pPr>
+              <w:pStyle w:val="BodyTextIndent"/>
+              <w:ind w:firstLine="0"/>
+              <w:jc w:val="center"/>
+            </w:pPr>
+            <w:r>
+              <w:t>Noise Margin</w:t>
+            </w:r>
+          </w:p>
+        </w:tc>
+        <w:tc>
+          <w:tcPr>
+            <w:tcW w:w="886" w:type="dxa"/>
+            <w:vAlign w:val="center"/>
+          </w:tcPr>
+          <w:p>
+            <w:pPr>
+              <w:pStyle w:val="BodyTextIndent"/>
+              <w:ind w:firstLine="0"/>
+              <w:jc w:val="center"/>
+            </w:pPr>
+            <w:r>
+              <w:t>N</w:t>
+            </w:r>
+          </w:p>
+        </w:tc>
+        <w:tc>
+          <w:tcPr>
+            <w:tcW w:w="552" w:type="dxa"/>
+            <w:vAlign w:val="center"/>
+          </w:tcPr>
+          <w:p>
+            <w:pPr>
+              <w:pStyle w:val="BodyTextIndent"/>
+              <w:ind w:firstLine="0"/>
+              <w:jc w:val="center"/>
+            </w:pPr>
+            <w:r>
+              <w:t>0</w:t>
+            </w:r>
+          </w:p>
+        </w:tc>
+        <w:tc>
+          <w:tcPr>
+            <w:tcW w:w="572" w:type="dxa"/>
+            <w:vAlign w:val="center"/>
+          </w:tcPr>
+          <w:p>
+            <w:pPr>
+              <w:pStyle w:val="BodyTextIndent"/>
+              <w:ind w:firstLine="0"/>
+              <w:jc w:val="center"/>
+            </w:pPr>
+            <w:r>
+              <w:t>20</w:t>
+            </w:r>
+          </w:p>
+        </w:tc>
+      </w:tr>
+      <w:tr>
+        <w:trPr>
+          <w:trHeight w:val="341"/>
+          <w:jc w:val="center"/>
+        </w:trPr>
+        <w:tc>
+          <w:tcPr>
+            <w:tcW w:w="1710" w:type="dxa"/>
+            <w:vAlign w:val="center"/>
+          </w:tcPr>
+          <w:p>
+            <w:pPr>
+              <w:pStyle w:val="BodyTextIndent"/>
+              <w:ind w:firstLine="0"/>
+              <w:jc w:val="center"/>
+            </w:pPr>
+            <w:r>
+              <w:t>Spectral Subtraction</w:t>
+            </w:r>
+          </w:p>
+        </w:tc>
+        <w:tc>
+          <w:tcPr>
+            <w:tcW w:w="1527" w:type="dxa"/>
+            <w:vAlign w:val="center"/>
+          </w:tcPr>
+          <w:p>
+            <w:pPr>
+              <w:pStyle w:val="BodyTextIndent"/>
+              <w:ind w:firstLine="0"/>
+              <w:jc w:val="center"/>
+            </w:pPr>
+            <w:r>
+              <w:t>Noise Length</w:t>
+            </w:r>
+          </w:p>
+        </w:tc>
+        <w:tc>
+          <w:tcPr>
+            <w:tcW w:w="886" w:type="dxa"/>
+            <w:vAlign w:val="center"/>
+          </w:tcPr>
+          <w:p>
+            <w:pPr>
+              <w:pStyle w:val="BodyTextIndent"/>
+              <w:ind w:firstLine="0"/>
+              <w:jc w:val="center"/>
+            </w:pPr>
+            <w:r>
+              <w:t>L</w:t>
+            </w:r>
+          </w:p>
+        </w:tc>
+        <w:tc>
+          <w:tcPr>
+            <w:tcW w:w="552" w:type="dxa"/>
+            <w:vAlign w:val="center"/>
+          </w:tcPr>
+          <w:p>
+            <w:pPr>
+              <w:pStyle w:val="BodyTextIndent"/>
+              <w:ind w:firstLine="0"/>
+              <w:jc w:val="center"/>
+            </w:pPr>
+            <w:r>
+              <w:t>0</w:t>
+            </w:r>
+          </w:p>
+        </w:tc>
+        <w:tc>
+          <w:tcPr>
+            <w:tcW w:w="572" w:type="dxa"/>
+            <w:vAlign w:val="center"/>
+          </w:tcPr>
+          <w:p>
+            <w:pPr>
+              <w:pStyle w:val="BodyTextIndent"/>
+              <w:ind w:firstLine="0"/>
+              <w:jc w:val="center"/>
+            </w:pPr>
+            <w:r>
+              <w:t>20</w:t>
+            </w:r>
+          </w:p>
+        </w:tc>
+      </w:tr>
+      <w:tr>
+        <w:trPr>
+          <w:trHeight w:val="341"/>
+          <w:jc w:val="center"/>
+        </w:trPr>
+        <w:tc>
+          <w:tcPr>
+            <w:tcW w:w="1710" w:type="dxa"/>
+            <w:vAlign w:val="center"/>
+          </w:tcPr>
+          <w:p>
+            <w:pPr>
+              <w:pStyle w:val="BodyTextIndent"/>
+              <w:ind w:firstLine="0"/>
+              <w:jc w:val="center"/>
+            </w:pPr>
+            <w:r>
+              <w:t>Spectral Subtraction</w:t>
+            </w:r>
+          </w:p>
+        </w:tc>
+        <w:tc>
+          <w:tcPr>
+            <w:tcW w:w="1527" w:type="dxa"/>
+            <w:vAlign w:val="center"/>
+          </w:tcPr>
+          <w:p>
+            <w:pPr>
+              <w:pStyle w:val="BodyTextIndent"/>
+              <w:ind w:firstLine="0"/>
+              <w:jc w:val="center"/>
+            </w:pPr>
+            <w:r>
+              <w:t>Hang Over</w:t>
+            </w:r>
+          </w:p>
+        </w:tc>
+        <w:tc>
+          <w:tcPr>
+            <w:tcW w:w="886" w:type="dxa"/>
+            <w:vAlign w:val="center"/>
+          </w:tcPr>
+          <w:p>
+            <w:pPr>
+              <w:pStyle w:val="BodyTextIndent"/>
+              <w:ind w:firstLine="0"/>
+              <w:jc w:val="center"/>
+            </w:pPr>
+            <w:r>
+              <w:t>H</w:t>
+            </w:r>
+          </w:p>
+        </w:tc>
+        <w:tc>
+          <w:tcPr>
+            <w:tcW w:w="552" w:type="dxa"/>
+            <w:vAlign w:val="center"/>
+          </w:tcPr>
+          <w:p>
+            <w:pPr>
+              <w:pStyle w:val="BodyTextIndent"/>
+              <w:ind w:firstLine="0"/>
+              <w:jc w:val="center"/>
+            </w:pPr>
+            <w:r>
+              <w:t>0</w:t>
+            </w:r>
+          </w:p>
+        </w:tc>
+        <w:tc>
+          <w:tcPr>
+            <w:tcW w:w="572" w:type="dxa"/>
+            <w:vAlign w:val="center"/>
+          </w:tcPr>
+          <w:p>
+            <w:pPr>
+              <w:pStyle w:val="BodyTextIndent"/>
+              <w:ind w:firstLine="0"/>
+              <w:jc w:val="center"/>
+            </w:pPr>
+            <w:r>
+              <w:t>20</w:t>
+            </w:r>
+          </w:p>
+        </w:tc>
+      </w:tr>
+      <w:tr>
+        <w:trPr>
+          <w:trHeight w:val="341"/>
+          <w:jc w:val="center"/>
+        </w:trPr>
+        <w:tc>
+          <w:tcPr>
+            <w:tcW w:w="1710" w:type="dxa"/>
+            <w:vAlign w:val="center"/>
+          </w:tcPr>
+          <w:p>
+            <w:pPr>
+              <w:pStyle w:val="BodyTextIndent"/>
+              <w:ind w:firstLine="0"/>
+              <w:jc w:val="center"/>
+            </w:pPr>
+            <w:r>
+              <w:t>Noise Gate</w:t>
+            </w:r>
+          </w:p>
+        </w:tc>
+        <w:tc>
+          <w:tcPr>
+            <w:tcW w:w="1527" w:type="dxa"/>
+            <w:vAlign w:val="center"/>
+          </w:tcPr>
+          <w:p>
+            <w:pPr>
+              <w:pStyle w:val="BodyTextIndent"/>
+              <w:ind w:firstLine="0"/>
+              <w:jc w:val="center"/>
+            </w:pPr>
+            <w:r>
+              <w:t>Threshold</w:t>
+            </w:r>
+          </w:p>
+        </w:tc>
+        <w:tc>
+          <w:tcPr>
+            <w:tcW w:w="886" w:type="dxa"/>
+            <w:vAlign w:val="center"/>
+          </w:tcPr>
+          <w:p>
+            <w:pPr>
+              <w:pStyle w:val="BodyTextIndent"/>
+              <w:ind w:firstLine="0"/>
+              <w:jc w:val="center"/>
+            </w:pPr>
+            <w:r>
+              <w:t>T</w:t>
+            </w:r>
+          </w:p>
+        </w:tc>
+        <w:tc>
+          <w:tcPr>
+            <w:tcW w:w="552" w:type="dxa"/>
+            <w:vAlign w:val="center"/>
+          </w:tcPr>
+          <w:p>
+            <w:pPr>
+              <w:pStyle w:val="BodyTextIndent"/>
+              <w:ind w:firstLine="0"/>
+              <w:jc w:val="center"/>
+            </w:pPr>
+            <w:r>
+              <w:t>0</w:t>
+            </w:r>
+          </w:p>
+        </w:tc>
+        <w:tc>
+          <w:tcPr>
+            <w:tcW w:w="572" w:type="dxa"/>
+            <w:vAlign w:val="center"/>
+          </w:tcPr>
+          <w:p>
+            <w:pPr>
+              <w:pStyle w:val="BodyTextIndent"/>
+              <w:ind w:firstLine="0"/>
+              <w:jc w:val="center"/>
+            </w:pPr>
+            <w:r>
+              <w:t>0.25</w:t>
+            </w:r>
+          </w:p>
+        </w:tc>
+      </w:tr>
+      <w:tr>
+        <w:trPr>
+          <w:trHeight w:val="341"/>
+          <w:jc w:val="center"/>
+        </w:trPr>
+        <w:tc>
+          <w:tcPr>
+            <w:tcW w:w="1710" w:type="dxa"/>
+            <w:vAlign w:val="center"/>
+          </w:tcPr>
+          <w:p>
+            <w:pPr>
+              <w:pStyle w:val="BodyTextIndent"/>
+              <w:ind w:firstLine="0"/>
+              <w:jc w:val="center"/>
+            </w:pPr>
+            <w:r>
+              <w:t>Noise Gate</w:t>
+            </w:r>
+          </w:p>
+        </w:tc>
+        <w:tc>
+          <w:tcPr>
+            <w:tcW w:w="1527" w:type="dxa"/>
+            <w:vAlign w:val="center"/>
+          </w:tcPr>
+          <w:p>
+            <w:pPr>
+              <w:pStyle w:val="BodyTextIndent"/>
+              <w:ind w:firstLine="0"/>
+              <w:jc w:val="center"/>
+            </w:pPr>
+            <w:r>
+              <w:t>Attack/Release</w:t>
+            </w:r>
+          </w:p>
+        </w:tc>
+        <w:tc>
+          <w:tcPr>
+            <w:tcW w:w="886" w:type="dxa"/>
+            <w:vAlign w:val="center"/>
+          </w:tcPr>
+          <w:p>
+            <w:pPr>
+              <w:pStyle w:val="BodyTextIndent"/>
+              <w:keepNext/>
+              <w:ind w:firstLine="0"/>
+              <w:jc w:val="center"/>
+            </w:pPr>
+            <w:r>
+              <w:t>A/R</w:t>
+            </w:r>
+          </w:p>
+        </w:tc>
+        <w:tc>
+          <w:tcPr>
+            <w:tcW w:w="552" w:type="dxa"/>
+            <w:vAlign w:val="center"/>
+          </w:tcPr>
+          <w:p>
+            <w:pPr>
+              <w:pStyle w:val="BodyTextIndent"/>
+              <w:keepNext/>
+              <w:ind w:firstLine="0"/>
+              <w:jc w:val="center"/>
+            </w:pPr>
+            <w:r>
+              <w:t>0</w:t>
+            </w:r>
+          </w:p>
+        </w:tc>
+        <w:tc>
+          <w:tcPr>
+            <w:tcW w:w="572" w:type="dxa"/>
+            <w:vAlign w:val="center"/>
+          </w:tcPr>
+          <w:p>
+            <w:pPr>
+              <w:pStyle w:val="BodyTextIndent"/>
+              <w:keepNext/>
+              <w:ind w:firstLine="0"/>
+              <w:jc w:val="center"/>
+            </w:pPr>
+            <w:r>
+              <w:t>10</w:t>
             </w:r>
           </w:p>
         </w:tc>
@@ -2703,9 +3164,277 @@
     </w:tbl>
     <w:p>
       <w:pPr>
+        <w:pStyle w:val="Caption"/>
+      </w:pPr>
+      <w:r>
+        <w:t xml:space="preserve">Table </w:t>
+      </w:r>
+      <w:r>
+        <w:fldChar w:fldCharType="begin"/>
+      </w:r>
+      <w:r>
+        <w:instrText xml:space="preserve"> SEQ Table \* ARABIC </w:instrText>
+      </w:r>
+      <w:r>
+        <w:fldChar w:fldCharType="separate"/>
+      </w:r>
+      <w:r>
+        <w:rPr>
+          <w:noProof/>
+        </w:rPr>
+        <w:t>1</w:t>
+      </w:r>
+      <w:r>
+        <w:rPr>
+          <w:noProof/>
+        </w:rPr>
+        <w:fldChar w:fldCharType="end"/>
+      </w:r>
+      <w:r>
+        <w:t>: Parameter List</w:t>
+      </w:r>
+    </w:p>
+    <w:p>
+      <w:pPr>
+        <w:pStyle w:val="BodyTextIndent"/>
+        <w:spacing w:after="120"/>
+        <w:ind w:firstLine="0"/>
+      </w:pPr>
+    </w:p>
+    <w:p>
+      <w:pPr>
+        <w:pStyle w:val="BodyTextIndent"/>
+        <w:spacing w:after="120"/>
+        <w:ind w:firstLine="0"/>
+      </w:pPr>
+      <w:r>
+        <w:t>For this task, we used a (μ, λ) evolutionary strategy with weighted recombination, such that the mean for each successive generation is skewed toward the values of the most fit individ</w:t>
+      </w:r>
+      <w:r>
+        <w:t xml:space="preserve">uals in the current generation. </w:t>
+      </w:r>
+      <w:r>
+        <w:t xml:space="preserve"> </w:t>
+      </w:r>
+    </w:p>
+    <w:p>
+      <w:pPr>
+        <w:pStyle w:val="BodyTextIndent"/>
+        <w:spacing w:after="120"/>
+        <w:ind w:firstLine="0"/>
+      </w:pPr>
+      <w:r>
+        <w:t xml:space="preserve">The final estimation of the clean speech signal is produced by applying the Wiener filter and spectral subtraction in parallel, and passing the summation of the two through the noise gate.  This system is shown in Figure 2. </w:t>
+      </w:r>
+    </w:p>
+    <w:p>
+      <w:pPr>
+        <w:pStyle w:val="BodyTextIndent"/>
+        <w:keepNext/>
+        <w:spacing w:after="120"/>
+        <w:ind w:firstLine="0"/>
+        <w:jc w:val="center"/>
+      </w:pPr>
+      <w:r>
+        <w:rPr>
+          <w:noProof/>
+        </w:rPr>
+        <w:lastRenderedPageBreak/>
+        <w:drawing>
+          <wp:inline distT="0" distB="0" distL="0" distR="0" wp14:anchorId="393B600D" wp14:editId="0820784A">
+            <wp:extent cx="3049270" cy="1173969"/>
+            <wp:effectExtent l="0" t="0" r="0" b="7620"/>
+            <wp:docPr id="3" name="Picture 3"/>
+            <wp:cNvGraphicFramePr>
+              <a:graphicFrameLocks xmlns:a="http://schemas.openxmlformats.org/drawingml/2006/main" noChangeAspect="1"/>
+            </wp:cNvGraphicFramePr>
+            <a:graphic xmlns:a="http://schemas.openxmlformats.org/drawingml/2006/main">
+              <a:graphicData uri="http://schemas.openxmlformats.org/drawingml/2006/picture">
+                <pic:pic xmlns:pic="http://schemas.openxmlformats.org/drawingml/2006/picture">
+                  <pic:nvPicPr>
+                    <pic:cNvPr id="0" name=""/>
+                    <pic:cNvPicPr/>
+                  </pic:nvPicPr>
+                  <pic:blipFill>
+                    <a:blip r:embed="rId13"/>
+                    <a:stretch>
+                      <a:fillRect/>
+                    </a:stretch>
+                  </pic:blipFill>
+                  <pic:spPr>
+                    <a:xfrm>
+                      <a:off x="0" y="0"/>
+                      <a:ext cx="3049270" cy="1173969"/>
+                    </a:xfrm>
+                    <a:prstGeom prst="rect">
+                      <a:avLst/>
+                    </a:prstGeom>
+                  </pic:spPr>
+                </pic:pic>
+              </a:graphicData>
+            </a:graphic>
+          </wp:inline>
+        </w:drawing>
+      </w:r>
+    </w:p>
+    <w:p>
+      <w:pPr>
+        <w:pStyle w:val="Caption"/>
+      </w:pPr>
+      <w:r>
+        <w:t xml:space="preserve">Figure </w:t>
+      </w:r>
+      <w:r>
+        <w:fldChar w:fldCharType="begin"/>
+      </w:r>
+      <w:r>
+        <w:instrText xml:space="preserve"> SEQ Figure \* ARABI</w:instrText>
+      </w:r>
+      <w:r>
+        <w:instrText xml:space="preserve">C </w:instrText>
+      </w:r>
+      <w:r>
+        <w:fldChar w:fldCharType="separate"/>
+      </w:r>
+      <w:r>
+        <w:rPr>
+          <w:noProof/>
+        </w:rPr>
+        <w:t>2</w:t>
+      </w:r>
+      <w:r>
+        <w:rPr>
+          <w:noProof/>
+        </w:rPr>
+        <w:fldChar w:fldCharType="end"/>
+      </w:r>
+      <w:r>
+        <w:t>: Audio Processing</w:t>
+      </w:r>
+    </w:p>
+    <w:p>
+      <w:pPr>
         <w:pStyle w:val="BodyTextIndent"/>
         <w:ind w:firstLine="0"/>
       </w:pPr>
+      <w:r>
+        <w:t>The output audio resulting from this process is an estimate of the clean speech signal. This output will become closer to the reference clean signal as the evolutionary strategy progresses. The fitness function that was used to determine the similarity between the processed audio and the clean audio signal is shown in Equation 3. Note that the signal “clean” is known only because the noisy audio signal was manufactured, thus the fitness function in this form would not be suitable for a live application in which parameters were tuned during use.</w:t>
+      </w:r>
+    </w:p>
+    <w:p>
+      <w:pPr>
+        <w:pStyle w:val="BodyTextIndent"/>
+        <w:ind w:firstLine="0"/>
+      </w:pPr>
+    </w:p>
+    <w:p>
+      <w:pPr>
+        <w:pStyle w:val="BodyTextIndent"/>
+        <w:keepNext/>
+        <w:ind w:firstLine="0"/>
+        <w:jc w:val="center"/>
+      </w:pPr>
+      <w:r>
+        <w:rPr>
+          <w:noProof/>
+        </w:rPr>
+        <w:drawing>
+          <wp:inline distT="0" distB="0" distL="0" distR="0" wp14:anchorId="1561A65E" wp14:editId="5E38191F">
+            <wp:extent cx="1923897" cy="337783"/>
+            <wp:effectExtent l="0" t="0" r="635" b="5715"/>
+            <wp:docPr id="5" name="Picture 5"/>
+            <wp:cNvGraphicFramePr>
+              <a:graphicFrameLocks xmlns:a="http://schemas.openxmlformats.org/drawingml/2006/main" noChangeAspect="1"/>
+            </wp:cNvGraphicFramePr>
+            <a:graphic xmlns:a="http://schemas.openxmlformats.org/drawingml/2006/main">
+              <a:graphicData uri="http://schemas.openxmlformats.org/drawingml/2006/picture">
+                <pic:pic xmlns:pic="http://schemas.openxmlformats.org/drawingml/2006/picture">
+                  <pic:nvPicPr>
+                    <pic:cNvPr id="0" name=""/>
+                    <pic:cNvPicPr/>
+                  </pic:nvPicPr>
+                  <pic:blipFill>
+                    <a:blip r:embed="rId14"/>
+                    <a:stretch>
+                      <a:fillRect/>
+                    </a:stretch>
+                  </pic:blipFill>
+                  <pic:spPr>
+                    <a:xfrm>
+                      <a:off x="0" y="0"/>
+                      <a:ext cx="1928793" cy="338643"/>
+                    </a:xfrm>
+                    <a:prstGeom prst="rect">
+                      <a:avLst/>
+                    </a:prstGeom>
+                  </pic:spPr>
+                </pic:pic>
+              </a:graphicData>
+            </a:graphic>
+          </wp:inline>
+        </w:drawing>
+      </w:r>
+    </w:p>
+    <w:p>
+      <w:pPr>
+        <w:pStyle w:val="Caption"/>
+      </w:pPr>
+      <w:r>
+        <w:t xml:space="preserve">Equation </w:t>
+      </w:r>
+      <w:r>
+        <w:fldChar w:fldCharType="begin"/>
+      </w:r>
+      <w:r>
+        <w:instrText xml:space="preserve"> SEQ Equation \* ARABIC </w:instrText>
+      </w:r>
+      <w:r>
+        <w:fldChar w:fldCharType="separate"/>
+      </w:r>
+      <w:r>
+        <w:rPr>
+          <w:noProof/>
+        </w:rPr>
+        <w:t>3</w:t>
+      </w:r>
+      <w:r>
+        <w:rPr>
+          <w:noProof/>
+        </w:rPr>
+        <w:fldChar w:fldCharType="end"/>
+      </w:r>
+    </w:p>
+    <w:p>
+      <w:pPr>
+        <w:rPr>
+          <w:lang w:eastAsia="en-AU"/>
+        </w:rPr>
+      </w:pPr>
+      <w:r>
+        <w:rPr>
+          <w:lang w:eastAsia="en-AU"/>
+        </w:rPr>
+        <w:t>From this function, it is clear that fitness is to be minimized by the CMA-ES. The ideal fitnes</w:t>
+      </w:r>
+      <w:r>
+        <w:rPr>
+          <w:lang w:eastAsia="en-AU"/>
+        </w:rPr>
+        <w:t>s is 0, as this would mean that the processed and clean signals were exactly the same.</w:t>
+      </w:r>
+    </w:p>
+    <w:p>
+      <w:pPr>
+        <w:rPr>
+          <w:lang w:eastAsia="en-AU"/>
+        </w:rPr>
+      </w:pPr>
+      <w:r>
+        <w:rPr>
+          <w:lang w:eastAsia="en-AU"/>
+        </w:rPr>
+        <w:t xml:space="preserve">The </w:t>
+      </w:r>
     </w:p>
     <w:p>
       <w:pPr>
@@ -2817,7 +3546,11 @@
       </w:r>
       <w:proofErr w:type="gramEnd"/>
       <w:r>
-        <w:t xml:space="preserve"> of white space above the section head.  Sections and subsequent sub- sections should be numbered and flush left. For a section head and a subsection head together (such as Section 3 and subsection 3.1), use no additional space above the subsection head.</w:t>
+        <w:t xml:space="preserve"> of white space above the section head.  Sections and subsequent sub- sections should be numbered and flush left. For a section head and </w:t>
+      </w:r>
+      <w:r>
+        <w:lastRenderedPageBreak/>
+        <w:t>a subsection head together (such as Section 3 and subsection 3.1), use no additional space above the subsection head.</w:t>
       </w:r>
     </w:p>
     <w:p>
@@ -2870,7 +3603,6 @@
       </w:pPr>
       <w:proofErr w:type="spellStart"/>
       <w:r>
-        <w:lastRenderedPageBreak/>
         <w:t>Subsubsections</w:t>
       </w:r>
       <w:proofErr w:type="spellEnd"/>
@@ -3098,11 +3830,7 @@
       </w:r>
       <w:proofErr w:type="spellEnd"/>
       <w:r>
-        <w:t xml:space="preserve">, P., "Improved Signal-to-Noise Ratio Estimation for Speech Enhancement", IEEE Transactions on Audio, Speech, and Language Processing, </w:t>
-      </w:r>
-      <w:r>
-        <w:lastRenderedPageBreak/>
-        <w:t>Vol. 14, Issue 6, pp. 2098 - 2108, Nov. 2006</w:t>
+        <w:t>, P., "Improved Signal-to-Noise Ratio Estimation for Speech Enhancement", IEEE Transactions on Audio, Speech, and Language Processing, Vol. 14, Issue 6, pp. 2098 - 2108, Nov. 2006</w:t>
       </w:r>
       <w:r>
         <w:t>Tavel, P. 2007</w:t>
@@ -3147,50 +3875,44 @@
         <w:pStyle w:val="References"/>
       </w:pPr>
       <w:r>
-        <w:t>Boll, S.F., 1979. Suppression of acoustic noise in speech using spectral</w:t>
+        <w:t>Boll, S.F., 1979. Suppression of acoustic noise in speech using spectral subtraction. IEEE Trans</w:t>
+      </w:r>
+      <w:r>
+        <w:t>actions on A</w:t>
+      </w:r>
+      <w:r>
+        <w:t>coust</w:t>
+      </w:r>
+      <w:r>
+        <w:t>ics, S</w:t>
+      </w:r>
+      <w:r>
+        <w:t>peech</w:t>
+      </w:r>
+      <w:r>
+        <w:t>, and</w:t>
+      </w:r>
+      <w:r>
+        <w:t xml:space="preserve"> Signal Process</w:t>
+      </w:r>
+      <w:r>
+        <w:t>ing</w:t>
+      </w:r>
+      <w:r>
+        <w:t>. ASSP-27 (2).</w:t>
+      </w:r>
+    </w:p>
+    <w:p>
+      <w:pPr>
+        <w:pStyle w:val="References"/>
+      </w:pPr>
+      <w:r>
+        <w:t>Public Domain,</w:t>
       </w:r>
       <w:r>
         <w:t xml:space="preserve"> </w:t>
       </w:r>
-      <w:r>
-        <w:t>subtraction. IEEE Trans</w:t>
-      </w:r>
-      <w:r>
-        <w:t>actions on A</w:t>
-      </w:r>
-      <w:r>
-        <w:t>coust</w:t>
-      </w:r>
-      <w:r>
-        <w:t>ics, S</w:t>
-      </w:r>
-      <w:r>
-        <w:t>peech</w:t>
-      </w:r>
-      <w:r>
-        <w:t>, and</w:t>
-      </w:r>
-      <w:r>
-        <w:t xml:space="preserve"> Signal Process</w:t>
-      </w:r>
-      <w:r>
-        <w:t>ing</w:t>
-      </w:r>
-      <w:r>
-        <w:t>. ASSP-27 (2).</w:t>
-      </w:r>
-    </w:p>
-    <w:p>
-      <w:pPr>
-        <w:pStyle w:val="References"/>
-      </w:pPr>
-      <w:r>
-        <w:t>Public Domain,</w:t>
-      </w:r>
-      <w:r>
-        <w:t xml:space="preserve"> </w:t>
-      </w:r>
-      <w:hyperlink r:id="rId13" w:history="1">
+      <w:hyperlink r:id="rId15" w:history="1">
         <w:r>
           <w:rPr>
             <w:rStyle w:val="Hyperlink"/>
@@ -3212,227 +3934,39 @@
         <w:pStyle w:val="References"/>
       </w:pPr>
       <w:r>
-        <w:t xml:space="preserve">Brown, L. D., </w:t>
-      </w:r>
-      <w:proofErr w:type="spellStart"/>
-      <w:r>
-        <w:t>Hua</w:t>
-      </w:r>
-      <w:proofErr w:type="spellEnd"/>
-      <w:r>
-        <w:t xml:space="preserve">, H., and </w:t>
-      </w:r>
-      <w:proofErr w:type="spellStart"/>
-      <w:proofErr w:type="gramStart"/>
-      <w:r>
-        <w:t>Gao</w:t>
-      </w:r>
-      <w:proofErr w:type="spellEnd"/>
-      <w:proofErr w:type="gramEnd"/>
-      <w:r>
-        <w:t xml:space="preserve">, C. 2003. A widget framework for augmented interaction in SCAPE. In </w:t>
-      </w:r>
-      <w:smartTag w:uri="urn:schemas-microsoft-com:office:smarttags" w:element="PersonName">
-        <w:r>
-          <w:rPr>
-            <w:i/>
-            <w:iCs/>
-          </w:rPr>
-          <w:t>Proceedings</w:t>
-        </w:r>
-      </w:smartTag>
-      <w:r>
-        <w:rPr>
-          <w:i/>
-          <w:iCs/>
-        </w:rPr>
-        <w:t xml:space="preserve"> of the 16t</w:t>
-      </w:r>
-      <w:r>
-        <w:rPr>
-          <w:i/>
-          <w:iCs/>
-        </w:rPr>
-        <w:t>h Annual ACM Symposium on User I</w:t>
-      </w:r>
-      <w:r>
-        <w:rPr>
-          <w:i/>
-          <w:iCs/>
-        </w:rPr>
-        <w:t>nterface Software and Technology</w:t>
-      </w:r>
-      <w:r>
-        <w:t xml:space="preserve"> (</w:t>
-      </w:r>
-      <w:smartTag w:uri="urn:schemas-microsoft-com:office:smarttags" w:element="place">
-        <w:smartTag w:uri="urn:schemas-microsoft-com:office:smarttags" w:element="City">
-          <w:smartTag w:uri="urn:schemas-microsoft-com:office:smarttags" w:element="PersonName">
-            <w:r>
-              <w:t>Van</w:t>
-            </w:r>
-          </w:smartTag>
-          <w:r>
-            <w:t>couver</w:t>
-          </w:r>
-        </w:smartTag>
-        <w:r>
-          <w:t xml:space="preserve">, </w:t>
-        </w:r>
-        <w:smartTag w:uri="urn:schemas-microsoft-com:office:smarttags" w:element="country-region">
-          <w:r>
-            <w:t>Canada</w:t>
-          </w:r>
-        </w:smartTag>
-      </w:smartTag>
-      <w:r>
-        <w:t xml:space="preserve">, November 02 - 05, 2003). UIST '03. ACM, </w:t>
-      </w:r>
-      <w:smartTag w:uri="urn:schemas-microsoft-com:office:smarttags" w:element="place">
-        <w:smartTag w:uri="urn:schemas-microsoft-com:office:smarttags" w:element="City">
-          <w:r>
-            <w:t>New York</w:t>
-          </w:r>
-        </w:smartTag>
-        <w:r>
-          <w:t xml:space="preserve">, </w:t>
-        </w:r>
-        <w:smartTag w:uri="urn:schemas-microsoft-com:office:smarttags" w:element="State">
-          <w:r>
-            <w:t>NY</w:t>
-          </w:r>
-        </w:smartTag>
-      </w:smartTag>
-      <w:r>
-        <w:t xml:space="preserve">, 1-10. DOI= </w:t>
-      </w:r>
-      <w:hyperlink r:id="rId14" w:history="1">
-        <w:r>
-          <w:rPr>
-            <w:rStyle w:val="Hyperlink"/>
-            <w:u w:val="none"/>
-          </w:rPr>
-          <w:t>http://doi.acm.org/10.1145/964696.964697</w:t>
-        </w:r>
-      </w:hyperlink>
-      <w:r>
-        <w:t>.</w:t>
-      </w:r>
-      <w:r>
-        <w:br/>
-      </w:r>
-    </w:p>
-    <w:p>
-      <w:pPr>
-        <w:pStyle w:val="References"/>
-      </w:pPr>
-      <w:r>
-        <w:t xml:space="preserve">Yu, Y. T. and Lau, M. F. 2006. A comparison of MC/DC, MUMCUT and several other coverage criteria for logical decisions. </w:t>
-      </w:r>
-      <w:r>
-        <w:rPr>
-          <w:i/>
-          <w:iCs/>
-        </w:rPr>
-        <w:t xml:space="preserve">J. Syst. </w:t>
-      </w:r>
-      <w:proofErr w:type="spellStart"/>
-      <w:r>
-        <w:rPr>
-          <w:i/>
-          <w:iCs/>
-        </w:rPr>
-        <w:t>Softw</w:t>
-      </w:r>
-      <w:proofErr w:type="spellEnd"/>
-      <w:r>
-        <w:rPr>
-          <w:i/>
-          <w:iCs/>
-        </w:rPr>
-        <w:t>.</w:t>
-      </w:r>
-      <w:r>
-        <w:t xml:space="preserve"> 79, 5 (May. 2006), 577-590. DOI= </w:t>
-      </w:r>
-      <w:hyperlink r:id="rId15" w:history="1">
-        <w:r>
-          <w:rPr>
-            <w:rStyle w:val="Hyperlink"/>
-            <w:u w:val="none"/>
-          </w:rPr>
-          <w:t>http://dx.doi.org/10.1016/j.jss.2005.05.030</w:t>
-        </w:r>
-      </w:hyperlink>
-      <w:r>
-        <w:t>.</w:t>
-      </w:r>
-      <w:r>
-        <w:br/>
-      </w:r>
-    </w:p>
-    <w:p>
-      <w:pPr>
-        <w:pStyle w:val="References"/>
-      </w:pPr>
-      <w:r>
-        <w:t xml:space="preserve">Spector, A. Z. 1989. Achieving application requirements. In </w:t>
-      </w:r>
-      <w:r>
-        <w:rPr>
-          <w:i/>
-          <w:iCs/>
-        </w:rPr>
-        <w:t>Distributed Systems</w:t>
-      </w:r>
-      <w:r>
-        <w:t xml:space="preserve">, </w:t>
-      </w:r>
-      <w:smartTag w:uri="urn:schemas-microsoft-com:office:smarttags" w:element="place">
-        <w:r>
-          <w:t xml:space="preserve">S. </w:t>
-        </w:r>
-        <w:proofErr w:type="spellStart"/>
-        <w:r>
-          <w:t>Mullender</w:t>
-        </w:r>
-      </w:smartTag>
-      <w:proofErr w:type="spellEnd"/>
-      <w:r>
-        <w:t>, Ed. ACM</w:t>
-      </w:r>
-      <w:r>
-        <w:t xml:space="preserve"> Press Frontier Series. ACM, </w:t>
-      </w:r>
-      <w:smartTag w:uri="urn:schemas-microsoft-com:office:smarttags" w:element="place">
-        <w:smartTag w:uri="urn:schemas-microsoft-com:office:smarttags" w:element="City">
-          <w:r>
-            <w:t>New York</w:t>
-          </w:r>
-        </w:smartTag>
-        <w:r>
-          <w:t xml:space="preserve">, </w:t>
-        </w:r>
-        <w:smartTag w:uri="urn:schemas-microsoft-com:office:smarttags" w:element="State">
-          <w:r>
-            <w:t>NY</w:t>
-          </w:r>
-        </w:smartTag>
-      </w:smartTag>
-      <w:r>
-        <w:t xml:space="preserve">, 19-33. DOI= </w:t>
+        <w:t>Hansen, N. The CMA Evolution Strategy: A Tutorial. November 24, 2010.</w:t>
+      </w:r>
+      <w:r>
+        <w:t xml:space="preserve"> </w:t>
       </w:r>
       <w:hyperlink r:id="rId16" w:history="1">
         <w:r>
           <w:rPr>
             <w:rStyle w:val="Hyperlink"/>
+            <w:color w:val="auto"/>
             <w:u w:val="none"/>
           </w:rPr>
-          <w:t>http://doi.acm.org/10.1145/90417.90738</w:t>
+          <w:t>http://citeseerx.ist.psu.edu/viewdoc/</w:t>
         </w:r>
       </w:hyperlink>
       <w:r>
-        <w:t>.</w:t>
+        <w:t xml:space="preserve"> </w:t>
+      </w:r>
+      <w:proofErr w:type="spellStart"/>
+      <w:r>
+        <w:t>download?doi</w:t>
+      </w:r>
+      <w:proofErr w:type="spellEnd"/>
+      <w:r>
+        <w:t>=10.1.1.139.7369&amp;rep=rep1&amp;type=</w:t>
+      </w:r>
+      <w:proofErr w:type="spellStart"/>
+      <w:r>
+        <w:t>pdf</w:t>
+      </w:r>
+      <w:proofErr w:type="spellEnd"/>
+      <w:r>
+        <w:br/>
       </w:r>
     </w:p>
     <w:p>
@@ -3981,6 +4515,7 @@
   <w:style w:type="character" w:default="1" w:styleId="DefaultParagraphFont">
     <w:name w:val="Default Paragraph Font"/>
     <w:uiPriority w:val="1"/>
+    <w:semiHidden/>
     <w:unhideWhenUsed/>
   </w:style>
   <w:style w:type="table" w:default="1" w:styleId="TableNormal">
@@ -4563,6 +5098,7 @@
   <w:style w:type="character" w:default="1" w:styleId="DefaultParagraphFont">
     <w:name w:val="Default Paragraph Font"/>
     <w:uiPriority w:val="1"/>
+    <w:semiHidden/>
     <w:unhideWhenUsed/>
   </w:style>
   <w:style w:type="table" w:default="1" w:styleId="TableNormal">
@@ -5128,7 +5664,7 @@
 </file>
 
 <file path=customXml/itemProps1.xml><?xml version="1.0" encoding="utf-8"?>
-<ds:datastoreItem xmlns:ds="http://schemas.openxmlformats.org/officeDocument/2006/customXml" ds:itemID="{2EA98E25-3B23-4ECA-BA1E-2D38ED6422D4}">
+<ds:datastoreItem xmlns:ds="http://schemas.openxmlformats.org/officeDocument/2006/customXml" ds:itemID="{C1C05211-795F-413F-8EEB-6A6E4F9D2E81}">
   <ds:schemaRefs>
     <ds:schemaRef ds:uri="http://schemas.openxmlformats.org/officeDocument/2006/bibliography"/>
   </ds:schemaRefs>

</xml_diff>

<commit_message>
added initial stuff to report
</commit_message>
<xml_diff>
--- a/project/final_report.docx
+++ b/project/final_report.docx
@@ -37,16 +37,8 @@
           <w:spacing w:val="-2"/>
         </w:rPr>
         <w:lastRenderedPageBreak/>
-        <w:t xml:space="preserve">Vincent </w:t>
-      </w:r>
-      <w:proofErr w:type="spellStart"/>
-      <w:r>
-        <w:rPr>
-          <w:spacing w:val="-2"/>
-        </w:rPr>
-        <w:t>Fasburg</w:t>
-      </w:r>
-      <w:proofErr w:type="spellEnd"/>
+        <w:t>Vincent Fasburg</w:t>
+      </w:r>
     </w:p>
     <w:p>
       <w:pPr>
@@ -237,240 +229,19 @@
         <w:t>ix Adaptation Evolution Strategy (CMA-ES) is a method for efficiently searching through a landscape of multiple real-valued parameters to determine which parameter values give the best solution to a known problem. This paper explores the application of CMA-ES to the</w:t>
       </w:r>
       <w:r>
-        <w:t xml:space="preserve"> problem of speech </w:t>
-      </w:r>
-      <w:proofErr w:type="gramStart"/>
-      <w:r>
-        <w:t xml:space="preserve">enhancement, </w:t>
-      </w:r>
-      <w:r>
-        <w:t>that</w:t>
-      </w:r>
-      <w:proofErr w:type="gramEnd"/>
-      <w:r>
-        <w:t xml:space="preserve"> is, recovering the speech signal from a single microphone signal composed of speech and an unwanted background noise. This research makes use of some of the most popular techniques for speech enhancement, and seeks to find an optimal way to combine these techniques to best recover the original clean speech signal. The results show that the combination of these methods, with parameters tuned using CMA-ES, can outperform the </w:t>
+        <w:t xml:space="preserve"> problem of speech enhancement, </w:t>
+      </w:r>
+      <w:r>
+        <w:t xml:space="preserve">that is, recovering the speech signal from a single microphone signal composed of </w:t>
+      </w:r>
+      <w:r>
+        <w:t xml:space="preserve">both </w:t>
+      </w:r>
+      <w:r>
+        <w:t xml:space="preserve">speech and an unwanted background noise. This research makes use of some of the most popular techniques for speech enhancement, and seeks to find an optimal way to combine these techniques to best recover the original clean speech signal. The results show that the combination of these methods, with parameters tuned using CMA-ES, can outperform the </w:t>
       </w:r>
       <w:r>
         <w:t>component methods individually, with parameters tuned by experts as would commonly be done.</w:t>
-      </w:r>
-    </w:p>
-    <w:p>
-      <w:pPr>
-        <w:spacing w:before="120" w:after="0"/>
-      </w:pPr>
-      <w:r>
-        <w:rPr>
-          <w:b/>
-          <w:sz w:val="24"/>
-        </w:rPr>
-        <w:t>C</w:t>
-      </w:r>
-      <w:r>
-        <w:rPr>
-          <w:b/>
-          <w:sz w:val="24"/>
-        </w:rPr>
-        <w:t>CS Concep</w:t>
-      </w:r>
-      <w:r>
-        <w:rPr>
-          <w:b/>
-          <w:sz w:val="24"/>
-        </w:rPr>
-        <w:t>t</w:t>
-      </w:r>
-      <w:r>
-        <w:rPr>
-          <w:b/>
-          <w:sz w:val="24"/>
-        </w:rPr>
-        <w:t>s</w:t>
-      </w:r>
-    </w:p>
-    <w:p>
-      <w:pPr>
-        <w:spacing w:after="120"/>
-        <w:rPr>
-          <w:rFonts w:ascii="Times" w:hAnsi="Times" w:cs="Times"/>
-        </w:rPr>
-      </w:pPr>
-      <w:r>
-        <w:rPr>
-          <w:szCs w:val="18"/>
-        </w:rPr>
-        <w:t>• </w:t>
-      </w:r>
-      <w:r>
-        <w:rPr>
-          <w:rStyle w:val="Strong"/>
-          <w:szCs w:val="18"/>
-        </w:rPr>
-        <w:t xml:space="preserve">Information </w:t>
-      </w:r>
-      <w:proofErr w:type="spellStart"/>
-      <w:r>
-        <w:rPr>
-          <w:rStyle w:val="Strong"/>
-          <w:szCs w:val="18"/>
-        </w:rPr>
-        <w:t>systems</w:t>
-      </w:r>
-      <w:r>
-        <w:rPr>
-          <w:rFonts w:ascii="MS Mincho" w:eastAsia="MS Mincho" w:hAnsi="MS Mincho" w:cs="MS Mincho"/>
-          <w:b/>
-          <w:bCs/>
-          <w:sz w:val="16"/>
-          <w:szCs w:val="16"/>
-        </w:rPr>
-        <w:t>➝</w:t>
-      </w:r>
-      <w:r>
-        <w:rPr>
-          <w:rStyle w:val="Strong"/>
-          <w:szCs w:val="18"/>
-        </w:rPr>
-        <w:t>Database</w:t>
-      </w:r>
-      <w:proofErr w:type="spellEnd"/>
-      <w:r>
-        <w:rPr>
-          <w:rStyle w:val="Strong"/>
-          <w:szCs w:val="18"/>
-        </w:rPr>
-        <w:t xml:space="preserve"> management system engines</w:t>
-      </w:r>
-      <w:r>
-        <w:rPr>
-          <w:szCs w:val="18"/>
-        </w:rPr>
-        <w:t xml:space="preserve">   • </w:t>
-      </w:r>
-      <w:r>
-        <w:rPr>
-          <w:rStyle w:val="Strong"/>
-          <w:szCs w:val="18"/>
-        </w:rPr>
-        <w:t xml:space="preserve">Computing </w:t>
-      </w:r>
-      <w:proofErr w:type="spellStart"/>
-      <w:r>
-        <w:rPr>
-          <w:rStyle w:val="Strong"/>
-          <w:szCs w:val="18"/>
-        </w:rPr>
-        <w:t>methodologies</w:t>
-      </w:r>
-      <w:r>
-        <w:rPr>
-          <w:rFonts w:ascii="MS Mincho" w:eastAsia="MS Mincho" w:hAnsi="MS Mincho" w:cs="MS Mincho"/>
-          <w:b/>
-          <w:bCs/>
-          <w:sz w:val="16"/>
-          <w:szCs w:val="16"/>
-        </w:rPr>
-        <w:t>➝</w:t>
-      </w:r>
-      <w:r>
-        <w:rPr>
-          <w:rStyle w:val="Strong"/>
-          <w:szCs w:val="18"/>
-        </w:rPr>
-        <w:t>Massively</w:t>
-      </w:r>
-      <w:proofErr w:type="spellEnd"/>
-      <w:r>
-        <w:rPr>
-          <w:rStyle w:val="Strong"/>
-          <w:szCs w:val="18"/>
-        </w:rPr>
-        <w:t xml:space="preserve"> parallel and high-performance simulations</w:t>
-      </w:r>
-      <w:r>
-        <w:rPr>
-          <w:rStyle w:val="Strong"/>
-          <w:szCs w:val="18"/>
-        </w:rPr>
-        <w:t>.</w:t>
-      </w:r>
-      <w:r>
-        <w:rPr>
-          <w:i/>
-          <w:iCs/>
-        </w:rPr>
-        <w:t xml:space="preserve"> </w:t>
-      </w:r>
-      <w:r>
-        <w:t>This is just an example, please use the correct category and subject descriptors for your submission</w:t>
-      </w:r>
-      <w:r>
-        <w:rPr>
-          <w:i/>
-          <w:iCs/>
-        </w:rPr>
-        <w:t>.</w:t>
-      </w:r>
-      <w:r>
-        <w:rPr>
-          <w:rFonts w:ascii="Times" w:hAnsi="Times" w:cs="Times"/>
-        </w:rPr>
-        <w:t xml:space="preserve"> The ACM Computing </w:t>
-      </w:r>
-      <w:r>
-        <w:rPr>
-          <w:rFonts w:ascii="Times" w:hAnsi="Times" w:cs="Times"/>
-        </w:rPr>
-        <w:t>Classification</w:t>
-      </w:r>
-      <w:r>
-        <w:rPr>
-          <w:rFonts w:ascii="Times" w:hAnsi="Times" w:cs="Times"/>
-        </w:rPr>
-        <w:t xml:space="preserve"> </w:t>
-      </w:r>
-      <w:r>
-        <w:rPr>
-          <w:rFonts w:ascii="Times" w:hAnsi="Times" w:cs="Times"/>
-        </w:rPr>
-        <w:t>Scheme:</w:t>
-      </w:r>
-    </w:p>
-    <w:p>
-      <w:pPr>
-        <w:spacing w:after="120"/>
-        <w:rPr>
-          <w:i/>
-          <w:iCs/>
-        </w:rPr>
-      </w:pPr>
-      <w:hyperlink r:id="rId10" w:history="1">
-        <w:r>
-          <w:rPr>
-            <w:rStyle w:val="Hyperlink"/>
-            <w:rFonts w:ascii="Times" w:hAnsi="Times" w:cs="Times"/>
-          </w:rPr>
-          <w:t>http://www.acm.org/about/class/class/2012</w:t>
-        </w:r>
-      </w:hyperlink>
-      <w:r>
-        <w:rPr>
-          <w:rFonts w:ascii="Times" w:hAnsi="Times" w:cs="Times"/>
-        </w:rPr>
-        <w:t xml:space="preserve">. </w:t>
-      </w:r>
-      <w:r>
-        <w:t xml:space="preserve">Please read the </w:t>
-      </w:r>
-      <w:hyperlink r:id="rId11" w:tooltip="CCSdoc" w:history="1">
-        <w:r>
-          <w:rPr>
-            <w:rStyle w:val="Hyperlink"/>
-          </w:rPr>
-          <w:t>HOW TO CLASSIFY WORKS USING ACM'S COMPUTING CLASSIFICATION SYSTEM</w:t>
-        </w:r>
-      </w:hyperlink>
-      <w:r>
-        <w:t xml:space="preserve"> for instructions on how to classify your document using the 2012 ACM Computing Classification System and insert the index terms into your Microsoft Word source file.</w:t>
       </w:r>
     </w:p>
     <w:p>
@@ -490,13 +261,7 @@
         <w:spacing w:after="120"/>
       </w:pPr>
       <w:r>
-        <w:t>Keywords are your own designated keywords</w:t>
-      </w:r>
-      <w:r>
-        <w:t xml:space="preserve"> separated by semicolons (“;”)</w:t>
-      </w:r>
-      <w:r>
-        <w:t>.</w:t>
+        <w:t xml:space="preserve">Evolutionary Strategy; CMA-ES; Speech Enhancement; Audio; </w:t>
       </w:r>
     </w:p>
     <w:p>
@@ -521,7 +286,6 @@
     </w:p>
     <w:p>
       <w:r>
-        <w:lastRenderedPageBreak/>
         <w:t xml:space="preserve">As mobile and hands-free technology progresses, </w:t>
       </w:r>
       <w:r>
@@ -548,36 +312,24 @@
         <w:spacing w:before="120"/>
       </w:pPr>
       <w:r>
-        <w:t>Experimental Setup</w:t>
-      </w:r>
-    </w:p>
-    <w:p>
-      <w:r>
-        <w:t>This section describes the component functions which make up this combined speech enhancement solution, as well as the parameters within these functions that were tuned using the CMA-ES to provide the best enhancement. Finally, the CMA-ES structure that is used for this optimization is described.</w:t>
-      </w:r>
-    </w:p>
-    <w:p>
-      <w:r>
-        <w:t xml:space="preserve">The audio used in this experiment follows the mathematical formula in equation 1. In this equation, </w:t>
-      </w:r>
-      <w:proofErr w:type="gramStart"/>
-      <w:r>
-        <w:t>x(</w:t>
-      </w:r>
-      <w:proofErr w:type="gramEnd"/>
-      <w:r>
-        <w:t xml:space="preserve">t) represents the clean audio signal that we are attempting to recover, h(t) is the impulse response of the linear time-invariant system representing the environment of the speech (in this case the </w:t>
-      </w:r>
-      <w:r>
-        <w:t xml:space="preserve">acoustic properties of a car), and n(t) represents the noise added to this clean signal. The output of this equation is the observed noisy signal </w:t>
-      </w:r>
-      <w:proofErr w:type="gramStart"/>
-      <w:r>
-        <w:t>s(</w:t>
-      </w:r>
-      <w:proofErr w:type="gramEnd"/>
-      <w:r>
-        <w:t xml:space="preserve">t). </w:t>
+        <w:t>EXPERIMENTAL SETUP</w:t>
+      </w:r>
+    </w:p>
+    <w:p>
+      <w:r>
+        <w:t xml:space="preserve">This section describes the component functions which make up this combined speech enhancement solution, as well as the </w:t>
+      </w:r>
+      <w:r>
+        <w:lastRenderedPageBreak/>
+        <w:t>parameters within these functions that were tuned using the CMA-ES to provide the best enhancement. Finally, the CMA-ES structure that is used for this optimization is described.</w:t>
+      </w:r>
+    </w:p>
+    <w:p>
+      <w:r>
+        <w:t xml:space="preserve">The audio used in this experiment follows the mathematical formula in equation 1. In this equation, x(t) represents the clean audio signal that we are attempting to recover, h(t) is the impulse response of the linear time-invariant system representing the environment of the speech (in this case the </w:t>
+      </w:r>
+      <w:r>
+        <w:t xml:space="preserve">acoustic properties of a car), and n(t) represents the noise added to this clean signal. The output of this equation is the observed noisy signal s(t). </w:t>
       </w:r>
     </w:p>
     <w:p>
@@ -920,30 +672,14 @@
                             <w:r>
                               <w:t xml:space="preserve">Equation </w:t>
                             </w:r>
-                            <w:r>
-                              <w:fldChar w:fldCharType="begin"/>
-                            </w:r>
-                            <w:r>
-                              <w:instrText xml:space="preserve"> SEQ Equation \* ARA</w:instrText>
-                            </w:r>
-                            <w:r>
-                              <w:instrText xml:space="preserve">BIC </w:instrText>
-                            </w:r>
-                            <w:r>
-                              <w:fldChar w:fldCharType="separate"/>
-                            </w:r>
-                            <w:r>
-                              <w:rPr>
-                                <w:noProof/>
-                              </w:rPr>
-                              <w:t>1</w:t>
-                            </w:r>
-                            <w:r>
-                              <w:rPr>
-                                <w:noProof/>
-                              </w:rPr>
-                              <w:fldChar w:fldCharType="end"/>
-                            </w:r>
+                            <w:fldSimple w:instr=" SEQ Equation \* ARABIC ">
+                              <w:r>
+                                <w:rPr>
+                                  <w:noProof/>
+                                </w:rPr>
+                                <w:t>1</w:t>
+                              </w:r>
+                            </w:fldSimple>
                           </w:p>
                         </w:txbxContent>
                       </wps:txbx>
@@ -995,15 +731,7 @@
     <w:p/>
     <w:p>
       <w:r>
-        <w:t xml:space="preserve">For the purposes of noise cancellation in this experiment, it is not important to model the impulse response of the acoustics of the car, so we can assume that </w:t>
-      </w:r>
-      <w:proofErr w:type="gramStart"/>
-      <w:r>
-        <w:t>h(</w:t>
-      </w:r>
-      <w:proofErr w:type="gramEnd"/>
-      <w:r>
-        <w:t>t) ≈ 1.</w:t>
+        <w:t>For the purposes of noise cancellation in this experiment, it is not important to model the impulse response of the acoustics of the car, so we can assume that h(t) ≈ 1.</w:t>
       </w:r>
     </w:p>
     <w:p>
@@ -1014,6 +742,12 @@
       <w:r>
         <w:t>Wiener Filter</w:t>
       </w:r>
+    </w:p>
+    <w:p>
+      <w:pPr>
+        <w:pStyle w:val="BodyText"/>
+        <w:framePr w:h="1977" w:hRule="exact" w:wrap="around" w:y="12605"/>
+      </w:pPr>
     </w:p>
     <w:p>
       <w:pPr>
@@ -1070,37 +804,19 @@
         <w:t>iant filter to a signal consisting of the signal of interest plus additive noise. Although the Wiener filter can be implemented in different ways, with both causal and no</w:t>
       </w:r>
       <w:r>
-        <w:t xml:space="preserve">n-causal forms, the version used in this project is a causal FIR </w:t>
-      </w:r>
-      <w:proofErr w:type="gramStart"/>
-      <w:r>
-        <w:t>filter</w:t>
-      </w:r>
-      <w:proofErr w:type="gramEnd"/>
-      <w:r>
-        <w:t>, allowing processing to be done in real time, such as during a telephone call. T</w:t>
-      </w:r>
-      <w:r>
-        <w:t xml:space="preserve">he gains for this filter are determined by taking a noise-only sample of the signal and </w:t>
-      </w:r>
-      <w:proofErr w:type="spellStart"/>
-      <w:r>
-        <w:t>deconvolving</w:t>
-      </w:r>
-      <w:proofErr w:type="spellEnd"/>
-      <w:r>
-        <w:t xml:space="preserve"> this with noisy signal.</w:t>
-      </w:r>
-      <w:r>
-        <w:t xml:space="preserve"> </w:t>
-      </w:r>
-      <w:proofErr w:type="gramStart"/>
-      <w:r>
-        <w:t>Feeding the original noisy signal through this filter results in an estimate of the clean speech signal.</w:t>
-      </w:r>
-      <w:proofErr w:type="gramEnd"/>
-      <w:r>
-        <w:t xml:space="preserve"> </w:t>
+        <w:t>n-causal forms, the version used in this project is a causal FIR filter, allowing processing to be done in real time, such as during a telephone call. T</w:t>
+      </w:r>
+      <w:r>
+        <w:t xml:space="preserve">he gains for this filter are determined by taking a noise-only sample of the signal and deconvolving this with </w:t>
+      </w:r>
+      <w:r>
+        <w:t xml:space="preserve">the </w:t>
+      </w:r>
+      <w:r>
+        <w:t>noisy signal.</w:t>
+      </w:r>
+      <w:r>
+        <w:t xml:space="preserve"> Feeding the original noisy signal through this filter results in an estimate of the clean speech signal. </w:t>
       </w:r>
     </w:p>
     <w:p>
@@ -1116,15 +832,7 @@
         <w:t xml:space="preserve"> shows the calculation of a Wiener filter</w:t>
       </w:r>
       <w:r>
-        <w:t xml:space="preserve"> in the frequency domain </w:t>
-      </w:r>
-      <w:proofErr w:type="gramStart"/>
-      <w:r>
-        <w:t>G(</w:t>
-      </w:r>
-      <w:proofErr w:type="gramEnd"/>
-      <w:r>
-        <w:t>f)</w:t>
+        <w:t xml:space="preserve"> in the frequency domain G(f)</w:t>
       </w:r>
       <w:r>
         <w:t>, where H(f)</w:t>
@@ -1136,11 +844,7 @@
         <w:t xml:space="preserve"> </w:t>
       </w:r>
       <w:r>
-        <w:t xml:space="preserve">the </w:t>
-      </w:r>
-      <w:r>
-        <w:lastRenderedPageBreak/>
-        <w:t>frequency spectra of h(t), n(t), and s(t) from equation 1 respectively.</w:t>
+        <w:t>the frequency spectra of h(t), n(t), and s(t) from equation 1 respectively.</w:t>
       </w:r>
     </w:p>
     <w:p>
@@ -1925,27 +1629,14 @@
                             <w:r>
                               <w:t xml:space="preserve">Equation </w:t>
                             </w:r>
-                            <w:r>
-                              <w:fldChar w:fldCharType="begin"/>
-                            </w:r>
-                            <w:r>
-                              <w:instrText xml:space="preserve"> SEQ Equation \* ARABIC </w:instrText>
-                            </w:r>
-                            <w:r>
-                              <w:fldChar w:fldCharType="separate"/>
-                            </w:r>
-                            <w:r>
-                              <w:rPr>
-                                <w:noProof/>
-                              </w:rPr>
-                              <w:t>2</w:t>
-                            </w:r>
-                            <w:r>
-                              <w:rPr>
-                                <w:noProof/>
-                              </w:rPr>
-                              <w:fldChar w:fldCharType="end"/>
-                            </w:r>
+                            <w:fldSimple w:instr=" SEQ Equation \* ARABIC ">
+                              <w:r>
+                                <w:rPr>
+                                  <w:noProof/>
+                                </w:rPr>
+                                <w:t>2</w:t>
+                              </w:r>
+                            </w:fldSimple>
                           </w:p>
                         </w:txbxContent>
                       </wps:txbx>
@@ -2008,16 +1699,29 @@
         <w:ind w:firstLine="0"/>
       </w:pPr>
       <w:r>
-        <w:t xml:space="preserve">The Wiener Filter has been expanded and improved many times since its original introduction. The specific version that was used in this project includes a two-step noise reduction technique by </w:t>
+        <w:t xml:space="preserve">The Wiener Filter has been expanded and improved many times since its original introduction. The specific version that was used in this project includes a two-step noise reduction </w:t>
       </w:r>
       <w:r>
         <w:rPr>
+          <w:highlight w:val="yellow"/>
+        </w:rPr>
+        <w:t xml:space="preserve">technique by </w:t>
+      </w:r>
+      <w:r>
+        <w:rPr>
+          <w:highlight w:val="yellow"/>
           <w:vertAlign w:val="superscript"/>
         </w:rPr>
         <w:t>[3]</w:t>
       </w:r>
       <w:r>
-        <w:t xml:space="preserve"> that uses a decision directed approach to minimize reverberation noise artifacts left over by the original Wiener Filter.</w:t>
+        <w:rPr>
+          <w:highlight w:val="yellow"/>
+        </w:rPr>
+        <w:t xml:space="preserve"> that uses a decision directed approach</w:t>
+      </w:r>
+      <w:r>
+        <w:t xml:space="preserve"> to minimize reverberation noise artifacts left over by the original Wiener Filter.</w:t>
       </w:r>
       <w:r>
         <w:t xml:space="preserve"> In order to further reduce such artifacts, smoothing is used to make the signal to noise ratio (SNR) estimate more constant over time.</w:t>
@@ -2029,6 +1733,7 @@
         <w:spacing w:before="120"/>
       </w:pPr>
       <w:r>
+        <w:lastRenderedPageBreak/>
         <w:t>Spectral Subtraction</w:t>
       </w:r>
     </w:p>
@@ -2058,24 +1763,12 @@
       <w:pPr>
         <w:spacing w:after="120"/>
       </w:pPr>
-      <w:bookmarkStart w:id="0" w:name="_GoBack"/>
-      <w:bookmarkEnd w:id="0"/>
       <w:r>
         <w:t xml:space="preserve">This simple idea has been expanded many times to improve the quality of the resulting signal. The version of the spectral subtraction algorithm used in this experiment is based on an implementation by </w:t>
       </w:r>
-      <w:proofErr w:type="spellStart"/>
-      <w:r>
-        <w:t>Esfandiar</w:t>
-      </w:r>
-      <w:proofErr w:type="spellEnd"/>
-      <w:r>
-        <w:t xml:space="preserve"> </w:t>
-      </w:r>
-      <w:proofErr w:type="spellStart"/>
-      <w:r>
-        <w:t>Zavarehei</w:t>
-      </w:r>
-      <w:proofErr w:type="spellEnd"/>
+      <w:r>
+        <w:t>Esfandiar Zavarehei</w:t>
+      </w:r>
       <w:r>
         <w:t xml:space="preserve"> (2005) of spectral subtraction with residual noise reduction from </w:t>
       </w:r>
@@ -2166,7 +1859,6 @@
         <w:rPr>
           <w:noProof/>
         </w:rPr>
-        <w:lastRenderedPageBreak/>
         <w:drawing>
           <wp:inline distT="0" distB="0" distL="0" distR="0" wp14:anchorId="21AAB4C7" wp14:editId="2CE5F157">
             <wp:extent cx="3049270" cy="1290292"/>
@@ -2185,7 +1877,7 @@
                     </pic:cNvPicPr>
                   </pic:nvPicPr>
                   <pic:blipFill>
-                    <a:blip r:embed="rId12">
+                    <a:blip r:embed="rId10">
                       <a:extLst>
                         <a:ext uri="{28A0092B-C50C-407E-A947-70E740481C1C}">
                           <a14:useLocalDpi xmlns:a14="http://schemas.microsoft.com/office/drawing/2010/main" val="0"/>
@@ -2221,20 +1913,33 @@
       <w:pPr>
         <w:pStyle w:val="Caption"/>
       </w:pPr>
-      <w:bookmarkStart w:id="1" w:name="_Ref436484249"/>
-      <w:bookmarkStart w:id="2" w:name="_Ref436484232"/>
+      <w:bookmarkStart w:id="0" w:name="_Ref436484249"/>
+      <w:bookmarkStart w:id="1" w:name="_Ref436484232"/>
       <w:r>
         <w:t xml:space="preserve">Figure </w:t>
       </w:r>
-      <w:fldSimple w:instr=" SEQ Figure \* ARABIC ">
-        <w:r>
-          <w:rPr>
-            <w:noProof/>
-          </w:rPr>
-          <w:t>1</w:t>
-        </w:r>
-      </w:fldSimple>
-      <w:bookmarkEnd w:id="1"/>
+      <w:r>
+        <w:fldChar w:fldCharType="begin"/>
+      </w:r>
+      <w:r>
+        <w:instrText xml:space="preserve"> SEQ Figure \* ARABIC </w:instrText>
+      </w:r>
+      <w:r>
+        <w:fldChar w:fldCharType="separate"/>
+      </w:r>
+      <w:r>
+        <w:rPr>
+          <w:noProof/>
+        </w:rPr>
+        <w:t>1</w:t>
+      </w:r>
+      <w:r>
+        <w:rPr>
+          <w:noProof/>
+        </w:rPr>
+        <w:fldChar w:fldCharType="end"/>
+      </w:r>
+      <w:bookmarkEnd w:id="0"/>
       <w:r>
         <w:t xml:space="preserve">: Noise Gate </w:t>
       </w:r>
@@ -2244,7 +1949,7 @@
         </w:rPr>
         <w:t>[5]</w:t>
       </w:r>
-      <w:bookmarkEnd w:id="2"/>
+      <w:bookmarkEnd w:id="1"/>
     </w:p>
     <w:p>
       <w:pPr>
@@ -2274,23 +1979,25 @@
         <w:t xml:space="preserve"> </w:t>
       </w:r>
       <w:r>
-        <w:t>As described in the sections 2.1 – 2.3, there are a total of 8 parameter</w:t>
+        <w:t>As described</w:t>
+      </w:r>
+      <w:r>
+        <w:t xml:space="preserve"> in </w:t>
+      </w:r>
+      <w:r>
+        <w:t>Section</w:t>
+      </w:r>
+      <w:r>
+        <w:t>s 2.1 – 2.3, there are a total of 8 parameter</w:t>
       </w:r>
       <w:r>
         <w:t xml:space="preserve">s to be tuned using the CMA-ES, which are shown in Table 1. </w:t>
       </w:r>
       <w:r>
-        <w:t>Each parameter in the CMA-ES is limited to values in [0</w:t>
-      </w:r>
-      <w:proofErr w:type="gramStart"/>
-      <w:r>
-        <w:t>,1</w:t>
-      </w:r>
-      <w:proofErr w:type="gramEnd"/>
-      <w:r>
-        <w:t xml:space="preserve">] so that a constant starting learning step size value of σ = 0.2 can be used for all parameters, allowing </w:t>
-      </w:r>
-      <w:r>
+        <w:t xml:space="preserve">Each parameter in the CMA-ES is limited to values in [0,1] so that a constant starting learning step size value of σ = 0.2 can be used for all parameters, allowing </w:t>
+      </w:r>
+      <w:r>
+        <w:lastRenderedPageBreak/>
         <w:t xml:space="preserve">successive </w:t>
       </w:r>
       <w:r>
@@ -2304,6 +2011,38 @@
       </w:r>
       <w:r>
         <w:t>range of possible values. These [0, 1] values are then scaled into the ranges shown in Table 1 for each parameter. These values are based on some prior knowledge of what values would be reasonable for the parameters, while still providing a large enough range for the evolutionary strategy to find any value that could conceivably have a good result.</w:t>
+      </w:r>
+    </w:p>
+    <w:p>
+      <w:pPr>
+        <w:pStyle w:val="Caption"/>
+      </w:pPr>
+      <w:r>
+        <w:t xml:space="preserve">Table </w:t>
+      </w:r>
+      <w:r>
+        <w:fldChar w:fldCharType="begin"/>
+      </w:r>
+      <w:r>
+        <w:instrText xml:space="preserve"> SEQ Table \* ARABIC </w:instrText>
+      </w:r>
+      <w:r>
+        <w:fldChar w:fldCharType="separate"/>
+      </w:r>
+      <w:r>
+        <w:rPr>
+          <w:noProof/>
+        </w:rPr>
+        <w:t>1</w:t>
+      </w:r>
+      <w:r>
+        <w:rPr>
+          <w:noProof/>
+        </w:rPr>
+        <w:fldChar w:fldCharType="end"/>
+      </w:r>
+      <w:r>
+        <w:t>: Parameter List</w:t>
       </w:r>
     </w:p>
     <w:tbl>
@@ -3164,38 +2903,6 @@
     </w:tbl>
     <w:p>
       <w:pPr>
-        <w:pStyle w:val="Caption"/>
-      </w:pPr>
-      <w:r>
-        <w:t xml:space="preserve">Table </w:t>
-      </w:r>
-      <w:r>
-        <w:fldChar w:fldCharType="begin"/>
-      </w:r>
-      <w:r>
-        <w:instrText xml:space="preserve"> SEQ Table \* ARABIC </w:instrText>
-      </w:r>
-      <w:r>
-        <w:fldChar w:fldCharType="separate"/>
-      </w:r>
-      <w:r>
-        <w:rPr>
-          <w:noProof/>
-        </w:rPr>
-        <w:t>1</w:t>
-      </w:r>
-      <w:r>
-        <w:rPr>
-          <w:noProof/>
-        </w:rPr>
-        <w:fldChar w:fldCharType="end"/>
-      </w:r>
-      <w:r>
-        <w:t>: Parameter List</w:t>
-      </w:r>
-    </w:p>
-    <w:p>
-      <w:pPr>
         <w:pStyle w:val="BodyTextIndent"/>
         <w:spacing w:after="120"/>
         <w:ind w:firstLine="0"/>
@@ -3239,7 +2946,6 @@
         <w:rPr>
           <w:noProof/>
         </w:rPr>
-        <w:lastRenderedPageBreak/>
         <w:drawing>
           <wp:inline distT="0" distB="0" distL="0" distR="0" wp14:anchorId="393B600D" wp14:editId="0820784A">
             <wp:extent cx="3049270" cy="1173969"/>
@@ -3256,7 +2962,7 @@
                     <pic:cNvPicPr/>
                   </pic:nvPicPr>
                   <pic:blipFill>
-                    <a:blip r:embed="rId13"/>
+                    <a:blip r:embed="rId11"/>
                     <a:stretch>
                       <a:fillRect/>
                     </a:stretch>
@@ -3284,30 +2990,14 @@
       <w:r>
         <w:t xml:space="preserve">Figure </w:t>
       </w:r>
-      <w:r>
-        <w:fldChar w:fldCharType="begin"/>
-      </w:r>
-      <w:r>
-        <w:instrText xml:space="preserve"> SEQ Figure \* ARABI</w:instrText>
-      </w:r>
-      <w:r>
-        <w:instrText xml:space="preserve">C </w:instrText>
-      </w:r>
-      <w:r>
-        <w:fldChar w:fldCharType="separate"/>
-      </w:r>
-      <w:r>
-        <w:rPr>
-          <w:noProof/>
-        </w:rPr>
-        <w:t>2</w:t>
-      </w:r>
-      <w:r>
-        <w:rPr>
-          <w:noProof/>
-        </w:rPr>
-        <w:fldChar w:fldCharType="end"/>
-      </w:r>
+      <w:fldSimple w:instr=" SEQ Figure \* ARABIC ">
+        <w:r>
+          <w:rPr>
+            <w:noProof/>
+          </w:rPr>
+          <w:t>2</w:t>
+        </w:r>
+      </w:fldSimple>
       <w:r>
         <w:t>: Audio Processing</w:t>
       </w:r>
@@ -3354,7 +3044,7 @@
                     <pic:cNvPicPr/>
                   </pic:nvPicPr>
                   <pic:blipFill>
-                    <a:blip r:embed="rId14"/>
+                    <a:blip r:embed="rId12"/>
                     <a:stretch>
                       <a:fillRect/>
                     </a:stretch>
@@ -3382,14 +3072,150 @@
       <w:r>
         <w:t xml:space="preserve">Equation </w:t>
       </w:r>
+      <w:fldSimple w:instr=" SEQ Equation \* ARABIC ">
+        <w:r>
+          <w:rPr>
+            <w:noProof/>
+          </w:rPr>
+          <w:t>3</w:t>
+        </w:r>
+      </w:fldSimple>
+    </w:p>
+    <w:p>
+      <w:pPr>
+        <w:rPr>
+          <w:lang w:eastAsia="en-AU"/>
+        </w:rPr>
+      </w:pPr>
+      <w:r>
+        <w:rPr>
+          <w:lang w:eastAsia="en-AU"/>
+        </w:rPr>
+        <w:t>From this function, it is clear that fitness is to be minimized by the CMA-ES. The ideal fitnes</w:t>
+      </w:r>
+      <w:r>
+        <w:rPr>
+          <w:lang w:eastAsia="en-AU"/>
+        </w:rPr>
+        <w:t>s is 0, as this would mean that the processed and clean signals were exactly the same.</w:t>
+      </w:r>
+    </w:p>
+    <w:p>
+      <w:pPr>
+        <w:pStyle w:val="Heading1"/>
+      </w:pPr>
+      <w:r>
+        <w:lastRenderedPageBreak/>
+        <w:t>EXPERIMENTAL RESULTS</w:t>
+      </w:r>
+    </w:p>
+    <w:p>
+      <w:r>
+        <w:t xml:space="preserve">In this section, we look at the results of using the CMA-ES to determine the best values for the </w:t>
+      </w:r>
+      <w:r>
+        <w:t>8</w:t>
+      </w:r>
+      <w:r>
+        <w:t xml:space="preserve"> parameters</w:t>
+      </w:r>
+      <w:r>
+        <w:t>,</w:t>
+      </w:r>
+      <w:r>
+        <w:t xml:space="preserve"> described in Section 2</w:t>
+      </w:r>
+      <w:r>
+        <w:t xml:space="preserve">, which will </w:t>
+      </w:r>
+      <w:r>
+        <w:t>reduce the noise in an audio file</w:t>
+      </w:r>
+      <w:r>
+        <w:t>.</w:t>
+      </w:r>
+    </w:p>
+    <w:p>
+      <w:pPr>
+        <w:pStyle w:val="Heading2"/>
+      </w:pPr>
+      <w:r>
+        <w:t>Experimental Setup</w:t>
+      </w:r>
+    </w:p>
+    <w:p>
+      <w:r>
+        <w:t xml:space="preserve">There were 3 different </w:t>
+      </w:r>
+      <w:r>
+        <w:t>population</w:t>
+      </w:r>
+      <w:r>
+        <w:t xml:space="preserve"> </w:t>
+      </w:r>
+      <w:r>
+        <w:t>types</w:t>
+      </w:r>
+      <w:r>
+        <w:t xml:space="preserve"> used with CMA-ES by varying the parent (</w:t>
+      </w:r>
+      <w:r>
+        <w:t>μ</w:t>
+      </w:r>
+      <w:r>
+        <w:t>) and offspring (</w:t>
+      </w:r>
+      <w:r>
+        <w:t>λ</w:t>
+      </w:r>
+      <w:r>
+        <w:t>) population.</w:t>
+      </w:r>
+      <w:r>
+        <w:t xml:space="preserve"> The parent populations were 6, 12, and 24 which correspond to the offspring populations of 12, 24, and 48 respectively. Each </w:t>
+      </w:r>
+      <w:r>
+        <w:t>population type</w:t>
+      </w:r>
+      <w:r>
+        <w:t xml:space="preserve"> was run 50 times with 300 generations per run. The following sections will analyze the results of these runs.</w:t>
+      </w:r>
+    </w:p>
+    <w:p>
+      <w:pPr>
+        <w:pStyle w:val="Heading2"/>
+      </w:pPr>
+      <w:r>
+        <w:t>Fitness</w:t>
+      </w:r>
+    </w:p>
+    <w:p>
+      <w:r>
+        <w:t>As described in Section 2.4</w:t>
+      </w:r>
+      <w:r>
+        <w:t>, the fitness is a measure of the difference between the clean audio file and the processed audio file. As such, a lower fitness is more desirable since it represe</w:t>
+      </w:r>
+      <w:r>
+        <w:t>nts less of a difference from</w:t>
+      </w:r>
+      <w:r>
+        <w:t xml:space="preserve"> the clean audio file.</w:t>
+      </w:r>
+      <w:r>
+        <w:t xml:space="preserve"> </w:t>
+      </w:r>
       <w:r>
         <w:fldChar w:fldCharType="begin"/>
       </w:r>
       <w:r>
-        <w:instrText xml:space="preserve"> SEQ Equation \* ARABIC </w:instrText>
+        <w:instrText xml:space="preserve"> REF _Ref437080196 \h </w:instrText>
       </w:r>
       <w:r>
         <w:fldChar w:fldCharType="separate"/>
+      </w:r>
+      <w:r>
+        <w:t xml:space="preserve">Figure </w:t>
       </w:r>
       <w:r>
         <w:rPr>
@@ -3398,51 +3224,223 @@
         <w:t>3</w:t>
       </w:r>
       <w:r>
+        <w:fldChar w:fldCharType="end"/>
+      </w:r>
+      <w:r>
+        <w:t xml:space="preserve"> shows the average fitness of each generation for each </w:t>
+      </w:r>
+      <w:r>
+        <w:t>population</w:t>
+      </w:r>
+      <w:r>
+        <w:t xml:space="preserve"> type (offspring size 12, 24, and 48).</w:t>
+      </w:r>
+      <w:r>
+        <w:t xml:space="preserve"> The fitness for all </w:t>
+      </w:r>
+      <w:r>
+        <w:t>population types begins to level off at around generation 60. This trend continues through the final 300</w:t>
+      </w:r>
+      <w:r>
+        <w:rPr>
+          <w:vertAlign w:val="superscript"/>
+        </w:rPr>
+        <w:t>th</w:t>
+      </w:r>
+      <w:r>
+        <w:t xml:space="preserve"> generation.</w:t>
+      </w:r>
+    </w:p>
+    <w:p>
+      <w:r>
+        <w:fldChar w:fldCharType="begin"/>
+      </w:r>
+      <w:r>
+        <w:instrText xml:space="preserve"> REF _Ref437080196 \h </w:instrText>
+      </w:r>
+      <w:r>
+        <w:fldChar w:fldCharType="separate"/>
+      </w:r>
+      <w:r>
+        <w:t xml:space="preserve">Figure </w:t>
+      </w:r>
+      <w:r>
+        <w:rPr>
+          <w:noProof/>
+        </w:rPr>
+        <w:t>3</w:t>
+      </w:r>
+      <w:r>
+        <w:fldChar w:fldCharType="end"/>
+      </w:r>
+      <w:r>
+        <w:t xml:space="preserve"> also shows that as the offspring size is increased the converged upon fitness value gets better. This is expected since as the population increases a larger initial sample of the search space is available. Therefore, there is a high chance that something in that population will lead down a path that results in a better fitness. When the offspring size is increased from 12 to 24 there is a very noticeable improvement to the fitness. Then again as the offspring size is increased from 24 to 48 the fitness is again improved, but by a small factor than before.</w:t>
+      </w:r>
+      <w:bookmarkStart w:id="2" w:name="_GoBack"/>
+      <w:bookmarkEnd w:id="2"/>
+      <w:r>
+        <w:t xml:space="preserve">  </w:t>
+      </w:r>
+    </w:p>
+    <w:p>
+      <w:pPr>
+        <w:jc w:val="center"/>
+      </w:pPr>
+      <w:r>
+        <w:rPr>
+          <w:noProof/>
+        </w:rPr>
+        <w:drawing>
+          <wp:inline distT="0" distB="0" distL="0" distR="0" wp14:anchorId="2C25E2F8" wp14:editId="44811F35">
+            <wp:extent cx="2969916" cy="1473959"/>
+            <wp:effectExtent l="0" t="0" r="1905" b="0"/>
+            <wp:docPr id="6" name="Picture 6" descr="C:\Users\A27LY5T\AppData\Local\Microsoft\Windows\Temporary Internet Files\Content.Word\avgFitness_Pic.jpg"/>
+            <wp:cNvGraphicFramePr>
+              <a:graphicFrameLocks xmlns:a="http://schemas.openxmlformats.org/drawingml/2006/main" noChangeAspect="1"/>
+            </wp:cNvGraphicFramePr>
+            <a:graphic xmlns:a="http://schemas.openxmlformats.org/drawingml/2006/main">
+              <a:graphicData uri="http://schemas.openxmlformats.org/drawingml/2006/picture">
+                <pic:pic xmlns:pic="http://schemas.openxmlformats.org/drawingml/2006/picture">
+                  <pic:nvPicPr>
+                    <pic:cNvPr id="0" name="Picture 3" descr="C:\Users\A27LY5T\AppData\Local\Microsoft\Windows\Temporary Internet Files\Content.Word\avgFitness_Pic.jpg"/>
+                    <pic:cNvPicPr>
+                      <a:picLocks noChangeAspect="1" noChangeArrowheads="1"/>
+                    </pic:cNvPicPr>
+                  </pic:nvPicPr>
+                  <pic:blipFill rotWithShape="1">
+                    <a:blip r:embed="rId13">
+                      <a:extLst>
+                        <a:ext uri="{28A0092B-C50C-407E-A947-70E740481C1C}">
+                          <a14:useLocalDpi xmlns:a14="http://schemas.microsoft.com/office/drawing/2010/main" val="0"/>
+                        </a:ext>
+                      </a:extLst>
+                    </a:blip>
+                    <a:srcRect l="2016" r="7284"/>
+                    <a:stretch/>
+                  </pic:blipFill>
+                  <pic:spPr bwMode="auto">
+                    <a:xfrm>
+                      <a:off x="0" y="0"/>
+                      <a:ext cx="2973141" cy="1475559"/>
+                    </a:xfrm>
+                    <a:prstGeom prst="rect">
+                      <a:avLst/>
+                    </a:prstGeom>
+                    <a:noFill/>
+                    <a:ln>
+                      <a:noFill/>
+                    </a:ln>
+                    <a:extLst>
+                      <a:ext uri="{53640926-AAD7-44D8-BBD7-CCE9431645EC}">
+                        <a14:shadowObscured xmlns:a14="http://schemas.microsoft.com/office/drawing/2010/main"/>
+                      </a:ext>
+                    </a:extLst>
+                  </pic:spPr>
+                </pic:pic>
+              </a:graphicData>
+            </a:graphic>
+          </wp:inline>
+        </w:drawing>
+      </w:r>
+    </w:p>
+    <w:p>
+      <w:pPr>
+        <w:pStyle w:val="Caption"/>
+      </w:pPr>
+      <w:bookmarkStart w:id="3" w:name="_Ref437080196"/>
+      <w:r>
+        <w:t xml:space="preserve">Figure </w:t>
+      </w:r>
+      <w:r>
+        <w:fldChar w:fldCharType="begin"/>
+      </w:r>
+      <w:r>
+        <w:instrText xml:space="preserve"> SEQ Figure \* ARABIC </w:instrText>
+      </w:r>
+      <w:r>
+        <w:fldChar w:fldCharType="separate"/>
+      </w:r>
+      <w:r>
+        <w:rPr>
+          <w:noProof/>
+        </w:rPr>
+        <w:t>3</w:t>
+      </w:r>
+      <w:r>
         <w:rPr>
           <w:noProof/>
         </w:rPr>
         <w:fldChar w:fldCharType="end"/>
       </w:r>
-    </w:p>
-    <w:p>
-      <w:pPr>
-        <w:rPr>
-          <w:lang w:eastAsia="en-AU"/>
-        </w:rPr>
-      </w:pPr>
-      <w:r>
-        <w:rPr>
-          <w:lang w:eastAsia="en-AU"/>
-        </w:rPr>
-        <w:t>From this function, it is clear that fitness is to be minimized by the CMA-ES. The ideal fitnes</w:t>
-      </w:r>
-      <w:r>
-        <w:rPr>
-          <w:lang w:eastAsia="en-AU"/>
-        </w:rPr>
-        <w:t>s is 0, as this would mean that the processed and clean signals were exactly the same.</w:t>
-      </w:r>
-    </w:p>
-    <w:p>
-      <w:pPr>
-        <w:rPr>
-          <w:lang w:eastAsia="en-AU"/>
-        </w:rPr>
-      </w:pPr>
-      <w:r>
-        <w:rPr>
-          <w:lang w:eastAsia="en-AU"/>
-        </w:rPr>
-        <w:t xml:space="preserve">The </w:t>
-      </w:r>
+      <w:bookmarkEnd w:id="3"/>
+      <w:r>
+        <w:t>: Average Fitness for Each Generation</w:t>
+      </w:r>
+    </w:p>
+    <w:p>
+      <w:pPr>
+        <w:jc w:val="center"/>
+      </w:pPr>
     </w:p>
     <w:p>
       <w:pPr>
         <w:pStyle w:val="Heading2"/>
+      </w:pPr>
+      <w:r>
+        <w:lastRenderedPageBreak/>
+        <w:t>Expert Results</w:t>
+      </w:r>
+    </w:p>
+    <w:p/>
+    <w:p>
+      <w:pPr>
+        <w:pStyle w:val="Heading2"/>
+      </w:pPr>
+      <w:r>
+        <w:t>Best Parameter Values</w:t>
+      </w:r>
+    </w:p>
+    <w:p/>
+    <w:p>
+      <w:pPr>
+        <w:pStyle w:val="Heading2"/>
+      </w:pPr>
+      <w:r>
+        <w:t>Weiner Filter with Best Values</w:t>
+      </w:r>
+    </w:p>
+    <w:p/>
+    <w:p>
+      <w:pPr>
+        <w:pStyle w:val="Heading2"/>
+      </w:pPr>
+      <w:r>
+        <w:t xml:space="preserve">Spectral Subtraction with Best Values  </w:t>
+      </w:r>
+      <w:r>
+        <w:t xml:space="preserve"> </w:t>
+      </w:r>
+    </w:p>
+    <w:p>
+      <w:pPr>
+        <w:pStyle w:val="Heading1"/>
         <w:spacing w:before="120"/>
       </w:pPr>
       <w:r>
-        <w:t>Page Numbering, Headers and Footers</w:t>
+        <w:t>C</w:t>
+      </w:r>
+      <w:r>
+        <w:t>ONCLUSIONS</w:t>
+      </w:r>
+    </w:p>
+    <w:p/>
+    <w:p>
+      <w:pPr>
+        <w:pStyle w:val="Heading1"/>
+        <w:spacing w:before="120"/>
+      </w:pPr>
+      <w:r>
+        <w:t>ACKNOWLEDGMENTS</w:t>
       </w:r>
     </w:p>
     <w:p>
@@ -3452,7 +3450,7 @@
         <w:ind w:firstLine="0"/>
       </w:pPr>
       <w:r>
-        <w:t>Do not include headers, footers or page numbers in your submission. These will be added when the publications are assembled.</w:t>
+        <w:t>Our thanks to ACM SIGCHI for allowing us to modify templates they had developed.</w:t>
       </w:r>
     </w:p>
     <w:p>
@@ -3461,261 +3459,6 @@
         <w:spacing w:before="120"/>
       </w:pPr>
       <w:r>
-        <w:t>FIGURES/CAPTIONS</w:t>
-      </w:r>
-    </w:p>
-    <w:p>
-      <w:pPr>
-        <w:spacing w:after="120"/>
-      </w:pPr>
-      <w:r>
-        <w:t>Place Tables/Figures/Images in text as close to the reference as possible (see Figure 1).  It may extend across both columns to a maximum width of 17.78 cm (7”).</w:t>
-      </w:r>
-    </w:p>
-    <w:p>
-      <w:pPr>
-        <w:spacing w:after="120"/>
-      </w:pPr>
-      <w:r>
-        <w:t>Captions should be Times New Roman 9-point bold.  They should be numbered (e.g., “Table 1” or “Figure 2”), please note that the word for Table and Figure are spelled out. Figure’s captions should be centered beneath the image or picture, and Table captions should be centered above the table body.</w:t>
-      </w:r>
-    </w:p>
-    <w:p>
-      <w:pPr>
-        <w:pStyle w:val="Heading1"/>
-        <w:spacing w:before="120"/>
-      </w:pPr>
-      <w:r>
-        <w:t>SECTIONS</w:t>
-      </w:r>
-    </w:p>
-    <w:p>
-      <w:pPr>
-        <w:pStyle w:val="BodyTextIndent"/>
-        <w:spacing w:after="120"/>
-        <w:ind w:firstLine="0"/>
-        <w:rPr>
-          <w:rFonts w:cs="Miriam"/>
-          <w:b/>
-          <w:bCs/>
-          <w:szCs w:val="18"/>
-          <w:lang w:eastAsia="en-AU"/>
-        </w:rPr>
-      </w:pPr>
-    </w:p>
-    <w:p>
-      <w:pPr>
-        <w:pStyle w:val="BodyTextIndent"/>
-        <w:spacing w:after="120"/>
-        <w:ind w:firstLine="0"/>
-        <w:rPr>
-          <w:rFonts w:cs="Miriam"/>
-          <w:b/>
-          <w:bCs/>
-          <w:szCs w:val="18"/>
-          <w:lang w:eastAsia="en-AU"/>
-        </w:rPr>
-      </w:pPr>
-    </w:p>
-    <w:p>
-      <w:pPr>
-        <w:pStyle w:val="BodyTextIndent"/>
-        <w:spacing w:after="120"/>
-        <w:ind w:firstLine="0"/>
-        <w:rPr>
-          <w:rFonts w:cs="Miriam"/>
-          <w:b/>
-          <w:bCs/>
-          <w:szCs w:val="18"/>
-          <w:lang w:eastAsia="en-AU"/>
-        </w:rPr>
-      </w:pPr>
-    </w:p>
-    <w:p>
-      <w:pPr>
-        <w:pStyle w:val="BodyTextIndent"/>
-        <w:spacing w:after="120"/>
-        <w:ind w:firstLine="0"/>
-      </w:pPr>
-      <w:r>
-        <w:t xml:space="preserve">The heading of a section should be in Times New Roman 12-point bold in all-capitals flush left </w:t>
-      </w:r>
-      <w:proofErr w:type="gramStart"/>
-      <w:r>
-        <w:t>with an additional 6-points</w:t>
-      </w:r>
-      <w:proofErr w:type="gramEnd"/>
-      <w:r>
-        <w:t xml:space="preserve"> of white space above the section head.  Sections and subsequent sub- sections should be numbered and flush left. For a section head and </w:t>
-      </w:r>
-      <w:r>
-        <w:lastRenderedPageBreak/>
-        <w:t>a subsection head together (such as Section 3 and subsection 3.1), use no additional space above the subsection head.</w:t>
-      </w:r>
-    </w:p>
-    <w:p>
-      <w:pPr>
-        <w:pStyle w:val="Heading2"/>
-        <w:spacing w:before="120"/>
-      </w:pPr>
-      <w:r>
-        <w:t>Subsections</w:t>
-      </w:r>
-    </w:p>
-    <w:p>
-      <w:pPr>
-        <w:spacing w:after="120"/>
-      </w:pPr>
-      <w:r>
-        <w:t xml:space="preserve">The heading of subsections should be in Times New Roman 12-point bold with only the initial letters capitalized. (Note: For subsections and </w:t>
-      </w:r>
-      <w:proofErr w:type="spellStart"/>
-      <w:r>
-        <w:t>subsubsections</w:t>
-      </w:r>
-      <w:proofErr w:type="spellEnd"/>
-      <w:r>
-        <w:t xml:space="preserve">, a word like </w:t>
-      </w:r>
-      <w:r>
-        <w:rPr>
-          <w:i/>
-        </w:rPr>
-        <w:t>the</w:t>
-      </w:r>
-      <w:r>
-        <w:t xml:space="preserve"> or </w:t>
-      </w:r>
-      <w:r>
-        <w:rPr>
-          <w:i/>
-        </w:rPr>
-        <w:t>a</w:t>
-      </w:r>
-      <w:r>
-        <w:t xml:space="preserve"> is not capitalized unless it is the first word of the header.)</w:t>
-      </w:r>
-    </w:p>
-    <w:p>
-      <w:pPr>
-        <w:pStyle w:val="Heading3"/>
-        <w:spacing w:before="120"/>
-      </w:pPr>
-      <w:proofErr w:type="spellStart"/>
-      <w:r>
-        <w:t>Subsubsections</w:t>
-      </w:r>
-      <w:proofErr w:type="spellEnd"/>
-    </w:p>
-    <w:p>
-      <w:pPr>
-        <w:pStyle w:val="BodyTextIndent"/>
-        <w:spacing w:after="120"/>
-        <w:ind w:firstLine="0"/>
-      </w:pPr>
-      <w:r>
-        <w:t xml:space="preserve">The heading for </w:t>
-      </w:r>
-      <w:proofErr w:type="spellStart"/>
-      <w:r>
-        <w:t>subsubsections</w:t>
-      </w:r>
-      <w:proofErr w:type="spellEnd"/>
-      <w:r>
-        <w:t xml:space="preserve"> should be in Times New Roman 11-point italic with initial letters capitalized and 6-points of white space above the </w:t>
-      </w:r>
-      <w:proofErr w:type="spellStart"/>
-      <w:r>
-        <w:t>subsubsection</w:t>
-      </w:r>
-      <w:proofErr w:type="spellEnd"/>
-      <w:r>
-        <w:t xml:space="preserve"> head.</w:t>
-      </w:r>
-    </w:p>
-    <w:p>
-      <w:pPr>
-        <w:pStyle w:val="Heading4"/>
-        <w:spacing w:before="120"/>
-      </w:pPr>
-      <w:proofErr w:type="spellStart"/>
-      <w:r>
-        <w:t>Subsubsections</w:t>
-      </w:r>
-      <w:proofErr w:type="spellEnd"/>
-    </w:p>
-    <w:p>
-      <w:pPr>
-        <w:pStyle w:val="BodyTextIndent"/>
-        <w:spacing w:after="120"/>
-        <w:ind w:firstLine="0"/>
-      </w:pPr>
-      <w:r>
-        <w:t xml:space="preserve">The heading for </w:t>
-      </w:r>
-      <w:proofErr w:type="spellStart"/>
-      <w:r>
-        <w:t>subsubsections</w:t>
-      </w:r>
-      <w:proofErr w:type="spellEnd"/>
-      <w:r>
-        <w:t xml:space="preserve"> should be in Times New Roman 11-point italic with initial letters capitalized.</w:t>
-      </w:r>
-    </w:p>
-    <w:p>
-      <w:pPr>
-        <w:pStyle w:val="Heading4"/>
-        <w:spacing w:before="120"/>
-      </w:pPr>
-      <w:proofErr w:type="spellStart"/>
-      <w:r>
-        <w:t>Subsubsections</w:t>
-      </w:r>
-      <w:proofErr w:type="spellEnd"/>
-    </w:p>
-    <w:p>
-      <w:pPr>
-        <w:pStyle w:val="BodyTextIndent"/>
-        <w:spacing w:after="120"/>
-        <w:ind w:firstLine="0"/>
-      </w:pPr>
-      <w:r>
-        <w:t xml:space="preserve">The heading for </w:t>
-      </w:r>
-      <w:proofErr w:type="spellStart"/>
-      <w:r>
-        <w:t>subsubsections</w:t>
-      </w:r>
-      <w:proofErr w:type="spellEnd"/>
-      <w:r>
-        <w:t xml:space="preserve"> should be in Times New Roman 11-point italic with initial letters capitalized.</w:t>
-      </w:r>
-    </w:p>
-    <w:p>
-      <w:pPr>
-        <w:pStyle w:val="Heading1"/>
-        <w:spacing w:before="120"/>
-      </w:pPr>
-      <w:r>
-        <w:t>ACKNOWLEDGMENTS</w:t>
-      </w:r>
-    </w:p>
-    <w:p>
-      <w:pPr>
-        <w:pStyle w:val="BodyTextIndent"/>
-        <w:spacing w:after="120"/>
-        <w:ind w:firstLine="0"/>
-      </w:pPr>
-      <w:r>
-        <w:t>Our thanks to ACM SIGCHI for allowing us to modify templates they had developed.</w:t>
-      </w:r>
-    </w:p>
-    <w:p>
-      <w:pPr>
-        <w:pStyle w:val="Heading1"/>
-        <w:spacing w:before="120"/>
-      </w:pPr>
-      <w:r>
         <w:t>REFERENCES</w:t>
       </w:r>
     </w:p>
@@ -3740,53 +3483,8 @@
       <w:pPr>
         <w:pStyle w:val="References"/>
       </w:pPr>
-      <w:proofErr w:type="spellStart"/>
-      <w:r>
-        <w:t>Huijun</w:t>
-      </w:r>
-      <w:proofErr w:type="spellEnd"/>
-      <w:r>
-        <w:t xml:space="preserve"> Ding, </w:t>
-      </w:r>
-      <w:proofErr w:type="spellStart"/>
-      <w:r>
-        <w:t>Ing</w:t>
-      </w:r>
-      <w:proofErr w:type="spellEnd"/>
-      <w:r>
-        <w:t xml:space="preserve"> </w:t>
-      </w:r>
-      <w:proofErr w:type="spellStart"/>
-      <w:r>
-        <w:t>Yann</w:t>
-      </w:r>
-      <w:proofErr w:type="spellEnd"/>
-      <w:r>
-        <w:t xml:space="preserve"> Soon, </w:t>
-      </w:r>
-      <w:proofErr w:type="spellStart"/>
-      <w:r>
-        <w:t>Soo</w:t>
-      </w:r>
-      <w:proofErr w:type="spellEnd"/>
-      <w:r>
-        <w:t xml:space="preserve"> Nee </w:t>
-      </w:r>
-      <w:proofErr w:type="spellStart"/>
-      <w:r>
-        <w:t>Koh</w:t>
-      </w:r>
-      <w:proofErr w:type="spellEnd"/>
-      <w:r>
-        <w:t xml:space="preserve">, Chai </w:t>
-      </w:r>
-      <w:proofErr w:type="spellStart"/>
-      <w:r>
-        <w:t>Kiat</w:t>
-      </w:r>
-      <w:proofErr w:type="spellEnd"/>
-      <w:r>
-        <w:t xml:space="preserve"> Yeo, A spectral filtering method based on hybrid wiener</w:t>
+      <w:r>
+        <w:t>Huijun Ding, Ing Yann Soon, Soo Nee Koh, Chai Kiat Yeo, A spectral filtering method based on hybrid wiener</w:t>
       </w:r>
       <w:r>
         <w:t xml:space="preserve"> filters for speech enhancement. In</w:t>
@@ -3808,29 +3506,8 @@
       <w:pPr>
         <w:pStyle w:val="References"/>
       </w:pPr>
-      <w:proofErr w:type="spellStart"/>
-      <w:r>
-        <w:t>Plapous</w:t>
-      </w:r>
-      <w:proofErr w:type="spellEnd"/>
-      <w:r>
-        <w:t xml:space="preserve">, C.; </w:t>
-      </w:r>
-      <w:proofErr w:type="spellStart"/>
-      <w:r>
-        <w:t>Marro</w:t>
-      </w:r>
-      <w:proofErr w:type="spellEnd"/>
-      <w:r>
-        <w:t xml:space="preserve">, C.; </w:t>
-      </w:r>
-      <w:proofErr w:type="spellStart"/>
-      <w:r>
-        <w:t>Scalart</w:t>
-      </w:r>
-      <w:proofErr w:type="spellEnd"/>
-      <w:r>
-        <w:t>, P., "Improved Signal-to-Noise Ratio Estimation for Speech Enhancement", IEEE Transactions on Audio, Speech, and Language Processing, Vol. 14, Issue 6, pp. 2098 - 2108, Nov. 2006</w:t>
+      <w:r>
+        <w:t>Plapous, C.; Marro, C.; Scalart, P., "Improved Signal-to-Noise Ratio Estimation for Speech Enhancement", IEEE Transactions on Audio, Speech, and Language Processing, Vol. 14, Issue 6, pp. 2098 - 2108, Nov. 2006</w:t>
       </w:r>
       <w:r>
         <w:t>Tavel, P. 2007</w:t>
@@ -3849,25 +3526,7 @@
         <w:t>Modeling and Simulation Design</w:t>
       </w:r>
       <w:r>
-        <w:t xml:space="preserve">. AK Peters Ltd., </w:t>
-      </w:r>
-      <w:smartTag w:uri="urn:schemas-microsoft-com:office:smarttags" w:element="place">
-        <w:smartTag w:uri="urn:schemas-microsoft-com:office:smarttags" w:element="City">
-          <w:r>
-            <w:t>Natick</w:t>
-          </w:r>
-        </w:smartTag>
-        <w:r>
-          <w:t xml:space="preserve">, </w:t>
-        </w:r>
-        <w:smartTag w:uri="urn:schemas-microsoft-com:office:smarttags" w:element="State">
-          <w:r>
-            <w:t>MA</w:t>
-          </w:r>
-        </w:smartTag>
-      </w:smartTag>
-      <w:r>
-        <w:t>.</w:t>
+        <w:t>. AK Peters Ltd., Natick, MA.</w:t>
       </w:r>
     </w:p>
     <w:p>
@@ -3912,7 +3571,7 @@
       <w:r>
         <w:t xml:space="preserve"> </w:t>
       </w:r>
-      <w:hyperlink r:id="rId15" w:history="1">
+      <w:hyperlink r:id="rId14" w:history="1">
         <w:r>
           <w:rPr>
             <w:rStyle w:val="Hyperlink"/>
@@ -3939,7 +3598,7 @@
       <w:r>
         <w:t xml:space="preserve"> </w:t>
       </w:r>
-      <w:hyperlink r:id="rId16" w:history="1">
+      <w:hyperlink r:id="rId15" w:history="1">
         <w:r>
           <w:rPr>
             <w:rStyle w:val="Hyperlink"/>
@@ -3950,21 +3609,8 @@
         </w:r>
       </w:hyperlink>
       <w:r>
-        <w:t xml:space="preserve"> </w:t>
-      </w:r>
-      <w:proofErr w:type="spellStart"/>
-      <w:r>
-        <w:t>download?doi</w:t>
-      </w:r>
-      <w:proofErr w:type="spellEnd"/>
-      <w:r>
-        <w:t>=10.1.1.139.7369&amp;rep=rep1&amp;type=</w:t>
-      </w:r>
-      <w:proofErr w:type="spellStart"/>
-      <w:r>
-        <w:t>pdf</w:t>
-      </w:r>
-      <w:proofErr w:type="spellEnd"/>
+        <w:t xml:space="preserve"> download?doi=10.1.1.139.7369&amp;rep=rep1&amp;type=pdf</w:t>
+      </w:r>
       <w:r>
         <w:br/>
       </w:r>
@@ -5664,7 +5310,7 @@
 </file>
 
 <file path=customXml/itemProps1.xml><?xml version="1.0" encoding="utf-8"?>
-<ds:datastoreItem xmlns:ds="http://schemas.openxmlformats.org/officeDocument/2006/customXml" ds:itemID="{C1C05211-795F-413F-8EEB-6A6E4F9D2E81}">
+<ds:datastoreItem xmlns:ds="http://schemas.openxmlformats.org/officeDocument/2006/customXml" ds:itemID="{D5DF1C21-4DB9-415C-ABDA-62991A1A3037}">
   <ds:schemaRefs>
     <ds:schemaRef ds:uri="http://schemas.openxmlformats.org/officeDocument/2006/bibliography"/>
   </ds:schemaRefs>

</xml_diff>

<commit_message>
finished adding other images to report
</commit_message>
<xml_diff>
--- a/project/final_report.docx
+++ b/project/final_report.docx
@@ -1850,6 +1850,13 @@
     <w:p>
       <w:pPr>
         <w:pStyle w:val="BodyTextIndent"/>
+        <w:spacing w:after="120"/>
+        <w:ind w:firstLine="0"/>
+      </w:pPr>
+    </w:p>
+    <w:p>
+      <w:pPr>
+        <w:pStyle w:val="BodyTextIndent"/>
         <w:keepNext/>
         <w:spacing w:after="120"/>
         <w:ind w:firstLine="0"/>
@@ -1994,10 +2001,13 @@
         <w:t xml:space="preserve">s to be tuned using the CMA-ES, which are shown in Table 1. </w:t>
       </w:r>
       <w:r>
-        <w:t xml:space="preserve">Each parameter in the CMA-ES is limited to values in [0,1] so that a constant starting learning step size value of σ = 0.2 can be used for all parameters, allowing </w:t>
+        <w:t xml:space="preserve">Each parameter in the CMA-ES </w:t>
       </w:r>
       <w:r>
         <w:lastRenderedPageBreak/>
+        <w:t xml:space="preserve">is limited to values in [0,1] so that a constant starting learning step size value of σ = 0.2 can be used for all parameters, allowing </w:t>
+      </w:r>
+      <w:r>
         <w:t xml:space="preserve">successive </w:t>
       </w:r>
       <w:r>
@@ -2937,6 +2947,13 @@
     <w:p>
       <w:pPr>
         <w:pStyle w:val="BodyTextIndent"/>
+        <w:spacing w:after="120"/>
+        <w:ind w:firstLine="0"/>
+      </w:pPr>
+    </w:p>
+    <w:p>
+      <w:pPr>
+        <w:pStyle w:val="BodyTextIndent"/>
         <w:keepNext/>
         <w:spacing w:after="120"/>
         <w:ind w:firstLine="0"/>
@@ -3091,6 +3108,7 @@
         <w:rPr>
           <w:lang w:eastAsia="en-AU"/>
         </w:rPr>
+        <w:lastRenderedPageBreak/>
         <w:t>From this function, it is clear that fitness is to be minimized by the CMA-ES. The ideal fitnes</w:t>
       </w:r>
       <w:r>
@@ -3105,7 +3123,6 @@
         <w:pStyle w:val="Heading1"/>
       </w:pPr>
       <w:r>
-        <w:lastRenderedPageBreak/>
         <w:t>EXPERIMENTAL RESULTS</w:t>
       </w:r>
     </w:p>
@@ -3180,6 +3197,12 @@
       <w:r>
         <w:t xml:space="preserve"> was run 50 times with 300 generations per run. The following sections will analyze the results of these runs.</w:t>
       </w:r>
+      <w:r>
+        <w:rPr>
+          <w:noProof/>
+        </w:rPr>
+        <w:t xml:space="preserve"> </w:t>
+      </w:r>
     </w:p>
     <w:p>
       <w:pPr>
@@ -3274,14 +3297,10 @@
         <w:fldChar w:fldCharType="end"/>
       </w:r>
       <w:r>
-        <w:t xml:space="preserve"> also shows that as the offspring size is increased the converged upon fitness value gets better. This is expected since as the population increases a larger initial sample of the search space is available. Therefore, there is a high chance that something in that population will lead down a path that results in a better fitness. When the offspring size is increased from 12 to 24 there is a very noticeable improvement to the fitness. Then again as the offspring size is increased from 24 to 48 the fitness is again improved, but by a small factor than before.</w:t>
-      </w:r>
-      <w:bookmarkStart w:id="2" w:name="_GoBack"/>
-      <w:bookmarkEnd w:id="2"/>
-      <w:r>
-        <w:t xml:space="preserve">  </w:t>
-      </w:r>
-    </w:p>
+        <w:t xml:space="preserve"> also shows that as the offspring size is increased the converged upon fitness value gets better. This is expected since as the population increases a larger initial sample of the search space is available. Therefore, there is a high chance that something in that population will lead down a path that results in a better fitness. When the offspring size is increased from 12 to 24 there is a very noticeable improvement to the fitness. Then again as the offspring size is increased from 24 to 48 the fitness is again improved, but by a small factor than before. </w:t>
+      </w:r>
+    </w:p>
+    <w:p/>
     <w:p>
       <w:pPr>
         <w:jc w:val="center"/>
@@ -3291,9 +3310,9 @@
           <w:noProof/>
         </w:rPr>
         <w:drawing>
-          <wp:inline distT="0" distB="0" distL="0" distR="0" wp14:anchorId="2C25E2F8" wp14:editId="44811F35">
-            <wp:extent cx="2969916" cy="1473959"/>
-            <wp:effectExtent l="0" t="0" r="1905" b="0"/>
+          <wp:inline distT="0" distB="0" distL="0" distR="0" wp14:anchorId="102D6D7F" wp14:editId="39CE6373">
+            <wp:extent cx="3044952" cy="1508760"/>
+            <wp:effectExtent l="0" t="0" r="3175" b="0"/>
             <wp:docPr id="6" name="Picture 6" descr="C:\Users\A27LY5T\AppData\Local\Microsoft\Windows\Temporary Internet Files\Content.Word\avgFitness_Pic.jpg"/>
             <wp:cNvGraphicFramePr>
               <a:graphicFrameLocks xmlns:a="http://schemas.openxmlformats.org/drawingml/2006/main" noChangeAspect="1"/>
@@ -3321,7 +3340,7 @@
                   <pic:spPr bwMode="auto">
                     <a:xfrm>
                       <a:off x="0" y="0"/>
-                      <a:ext cx="2973141" cy="1475559"/>
+                      <a:ext cx="3044952" cy="1508760"/>
                     </a:xfrm>
                     <a:prstGeom prst="rect">
                       <a:avLst/>
@@ -3347,7 +3366,7 @@
       <w:pPr>
         <w:pStyle w:val="Caption"/>
       </w:pPr>
-      <w:bookmarkStart w:id="3" w:name="_Ref437080196"/>
+      <w:bookmarkStart w:id="2" w:name="_Ref437080196"/>
       <w:r>
         <w:t xml:space="preserve">Figure </w:t>
       </w:r>
@@ -3372,14 +3391,496 @@
         </w:rPr>
         <w:fldChar w:fldCharType="end"/>
       </w:r>
+      <w:bookmarkEnd w:id="2"/>
+      <w:r>
+        <w:t>: Average Fitness for Each Generation</w:t>
+      </w:r>
+    </w:p>
+    <w:p>
+      <w:pPr>
+        <w:rPr>
+          <w:lang w:eastAsia="en-AU"/>
+        </w:rPr>
+      </w:pPr>
+    </w:p>
+    <w:p>
+      <w:pPr>
+        <w:rPr>
+          <w:lang w:eastAsia="en-AU"/>
+        </w:rPr>
+      </w:pPr>
+      <w:r>
+        <w:rPr>
+          <w:lang w:eastAsia="en-AU"/>
+        </w:rPr>
+        <w:fldChar w:fldCharType="begin"/>
+      </w:r>
+      <w:r>
+        <w:rPr>
+          <w:lang w:eastAsia="en-AU"/>
+        </w:rPr>
+        <w:instrText xml:space="preserve"> REF _Ref437082418 \h </w:instrText>
+      </w:r>
+      <w:r>
+        <w:rPr>
+          <w:lang w:eastAsia="en-AU"/>
+        </w:rPr>
+      </w:r>
+      <w:r>
+        <w:rPr>
+          <w:lang w:eastAsia="en-AU"/>
+        </w:rPr>
+        <w:fldChar w:fldCharType="separate"/>
+      </w:r>
+      <w:r>
+        <w:t xml:space="preserve">Figure </w:t>
+      </w:r>
+      <w:r>
+        <w:rPr>
+          <w:noProof/>
+        </w:rPr>
+        <w:t>4</w:t>
+      </w:r>
+      <w:r>
+        <w:rPr>
+          <w:lang w:eastAsia="en-AU"/>
+        </w:rPr>
+        <w:fldChar w:fldCharType="end"/>
+      </w:r>
+      <w:r>
+        <w:rPr>
+          <w:lang w:eastAsia="en-AU"/>
+        </w:rPr>
+        <w:t xml:space="preserve">, </w:t>
+      </w:r>
+      <w:r>
+        <w:rPr>
+          <w:lang w:eastAsia="en-AU"/>
+        </w:rPr>
+        <w:fldChar w:fldCharType="begin"/>
+      </w:r>
+      <w:r>
+        <w:rPr>
+          <w:lang w:eastAsia="en-AU"/>
+        </w:rPr>
+        <w:instrText xml:space="preserve"> REF _Ref437082424 \h </w:instrText>
+      </w:r>
+      <w:r>
+        <w:rPr>
+          <w:lang w:eastAsia="en-AU"/>
+        </w:rPr>
+      </w:r>
+      <w:r>
+        <w:rPr>
+          <w:lang w:eastAsia="en-AU"/>
+        </w:rPr>
+        <w:fldChar w:fldCharType="separate"/>
+      </w:r>
+      <w:r>
+        <w:t xml:space="preserve">Figure </w:t>
+      </w:r>
+      <w:r>
+        <w:rPr>
+          <w:noProof/>
+        </w:rPr>
+        <w:t>5</w:t>
+      </w:r>
+      <w:r>
+        <w:rPr>
+          <w:lang w:eastAsia="en-AU"/>
+        </w:rPr>
+        <w:fldChar w:fldCharType="end"/>
+      </w:r>
+      <w:r>
+        <w:rPr>
+          <w:lang w:eastAsia="en-AU"/>
+        </w:rPr>
+        <w:t xml:space="preserve">, and </w:t>
+      </w:r>
+      <w:r>
+        <w:rPr>
+          <w:lang w:eastAsia="en-AU"/>
+        </w:rPr>
+        <w:fldChar w:fldCharType="begin"/>
+      </w:r>
+      <w:r>
+        <w:rPr>
+          <w:lang w:eastAsia="en-AU"/>
+        </w:rPr>
+        <w:instrText xml:space="preserve"> REF _Ref437082561 \h </w:instrText>
+      </w:r>
+      <w:r>
+        <w:rPr>
+          <w:lang w:eastAsia="en-AU"/>
+        </w:rPr>
+      </w:r>
+      <w:r>
+        <w:rPr>
+          <w:lang w:eastAsia="en-AU"/>
+        </w:rPr>
+        <w:fldChar w:fldCharType="separate"/>
+      </w:r>
+      <w:r>
+        <w:t xml:space="preserve">Figure </w:t>
+      </w:r>
+      <w:r>
+        <w:rPr>
+          <w:noProof/>
+        </w:rPr>
+        <w:t>6</w:t>
+      </w:r>
+      <w:r>
+        <w:rPr>
+          <w:lang w:eastAsia="en-AU"/>
+        </w:rPr>
+        <w:fldChar w:fldCharType="end"/>
+      </w:r>
+      <w:r>
+        <w:rPr>
+          <w:lang w:eastAsia="en-AU"/>
+        </w:rPr>
+        <w:t xml:space="preserve"> show the average fitness of each generation with 95% confidence intervals added in.</w:t>
+      </w:r>
+      <w:r>
+        <w:rPr>
+          <w:lang w:eastAsia="en-AU"/>
+        </w:rPr>
+        <w:t xml:space="preserve"> Overall, this shows that the error bars in the confidence intervals are quite small. This indicates that the offspring currently in each generation generally exhibit similar fitness values. In addition, we can see that as the number of generations increases the error bars get smaller which indicates that population is becoming less diverse. This is expected as the CMA-ES begins to converge of the best parameters. </w:t>
+      </w:r>
+    </w:p>
+    <w:p>
+      <w:pPr>
+        <w:rPr>
+          <w:lang w:eastAsia="en-AU"/>
+        </w:rPr>
+      </w:pPr>
+    </w:p>
+    <w:p>
+      <w:pPr>
+        <w:rPr>
+          <w:lang w:eastAsia="en-AU"/>
+        </w:rPr>
+      </w:pPr>
+    </w:p>
+    <w:p>
+      <w:pPr>
+        <w:rPr>
+          <w:lang w:eastAsia="en-AU"/>
+        </w:rPr>
+      </w:pPr>
+    </w:p>
+    <w:p>
+      <w:pPr>
+        <w:rPr>
+          <w:lang w:eastAsia="en-AU"/>
+        </w:rPr>
+      </w:pPr>
+    </w:p>
+    <w:p>
+      <w:r>
+        <w:rPr>
+          <w:noProof/>
+        </w:rPr>
+        <w:drawing>
+          <wp:inline distT="0" distB="0" distL="0" distR="0" wp14:anchorId="77FAFA59" wp14:editId="726330C6">
+            <wp:extent cx="3044952" cy="1435608"/>
+            <wp:effectExtent l="0" t="0" r="3175" b="0"/>
+            <wp:docPr id="11" name="Picture 11" descr="C:\Users\A27LY5T\AppData\Local\Microsoft\Windows\Temporary Internet Files\Content.Word\12_Pic.jpg"/>
+            <wp:cNvGraphicFramePr>
+              <a:graphicFrameLocks xmlns:a="http://schemas.openxmlformats.org/drawingml/2006/main" noChangeAspect="1"/>
+            </wp:cNvGraphicFramePr>
+            <a:graphic xmlns:a="http://schemas.openxmlformats.org/drawingml/2006/main">
+              <a:graphicData uri="http://schemas.openxmlformats.org/drawingml/2006/picture">
+                <pic:pic xmlns:pic="http://schemas.openxmlformats.org/drawingml/2006/picture">
+                  <pic:nvPicPr>
+                    <pic:cNvPr id="0" name="Picture 6" descr="C:\Users\A27LY5T\AppData\Local\Microsoft\Windows\Temporary Internet Files\Content.Word\12_Pic.jpg"/>
+                    <pic:cNvPicPr>
+                      <a:picLocks noChangeAspect="1" noChangeArrowheads="1"/>
+                    </pic:cNvPicPr>
+                  </pic:nvPicPr>
+                  <pic:blipFill rotWithShape="1">
+                    <a:blip r:embed="rId14">
+                      <a:extLst>
+                        <a:ext uri="{28A0092B-C50C-407E-A947-70E740481C1C}">
+                          <a14:useLocalDpi xmlns:a14="http://schemas.microsoft.com/office/drawing/2010/main" val="0"/>
+                        </a:ext>
+                      </a:extLst>
+                    </a:blip>
+                    <a:srcRect l="1662" t="4762" r="7346"/>
+                    <a:stretch/>
+                  </pic:blipFill>
+                  <pic:spPr bwMode="auto">
+                    <a:xfrm>
+                      <a:off x="0" y="0"/>
+                      <a:ext cx="3044952" cy="1435608"/>
+                    </a:xfrm>
+                    <a:prstGeom prst="rect">
+                      <a:avLst/>
+                    </a:prstGeom>
+                    <a:noFill/>
+                    <a:ln>
+                      <a:noFill/>
+                    </a:ln>
+                    <a:extLst>
+                      <a:ext uri="{53640926-AAD7-44D8-BBD7-CCE9431645EC}">
+                        <a14:shadowObscured xmlns:a14="http://schemas.microsoft.com/office/drawing/2010/main"/>
+                      </a:ext>
+                    </a:extLst>
+                  </pic:spPr>
+                </pic:pic>
+              </a:graphicData>
+            </a:graphic>
+          </wp:inline>
+        </w:drawing>
+      </w:r>
+    </w:p>
+    <w:p>
+      <w:pPr>
+        <w:pStyle w:val="Caption"/>
+        <w:rPr>
+          <w:noProof/>
+        </w:rPr>
+      </w:pPr>
+      <w:bookmarkStart w:id="3" w:name="_Ref437082418"/>
+      <w:r>
+        <w:t xml:space="preserve">Figure </w:t>
+      </w:r>
+      <w:r>
+        <w:fldChar w:fldCharType="begin"/>
+      </w:r>
+      <w:r>
+        <w:instrText xml:space="preserve"> SEQ Figure \* ARABIC </w:instrText>
+      </w:r>
+      <w:r>
+        <w:fldChar w:fldCharType="separate"/>
+      </w:r>
+      <w:r>
+        <w:rPr>
+          <w:noProof/>
+        </w:rPr>
+        <w:t>4</w:t>
+      </w:r>
+      <w:r>
+        <w:rPr>
+          <w:noProof/>
+        </w:rPr>
+        <w:fldChar w:fldCharType="end"/>
+      </w:r>
       <w:bookmarkEnd w:id="3"/>
       <w:r>
-        <w:t>: Average Fitness for Each Generation</w:t>
-      </w:r>
-    </w:p>
-    <w:p>
-      <w:pPr>
-        <w:jc w:val="center"/>
+        <w:t>: Confidence Interval of Fitness for Offspring Size</w:t>
+      </w:r>
+      <w:r>
+        <w:t xml:space="preserve"> 12</w:t>
+      </w:r>
+    </w:p>
+    <w:p>
+      <w:pPr>
+        <w:pStyle w:val="Caption"/>
+      </w:pPr>
+      <w:bookmarkStart w:id="4" w:name="_Ref437082424"/>
+      <w:r>
+        <w:rPr>
+          <w:noProof/>
+        </w:rPr>
+        <w:drawing>
+          <wp:inline distT="0" distB="0" distL="0" distR="0" wp14:anchorId="6253134A" wp14:editId="2817E55C">
+            <wp:extent cx="3044952" cy="1472184"/>
+            <wp:effectExtent l="0" t="0" r="3175" b="0"/>
+            <wp:docPr id="12" name="Picture 12" descr="C:\Users\A27LY5T\AppData\Local\Microsoft\Windows\Temporary Internet Files\Content.Word\24_Pic.jpg"/>
+            <wp:cNvGraphicFramePr>
+              <a:graphicFrameLocks xmlns:a="http://schemas.openxmlformats.org/drawingml/2006/main" noChangeAspect="1"/>
+            </wp:cNvGraphicFramePr>
+            <a:graphic xmlns:a="http://schemas.openxmlformats.org/drawingml/2006/main">
+              <a:graphicData uri="http://schemas.openxmlformats.org/drawingml/2006/picture">
+                <pic:pic xmlns:pic="http://schemas.openxmlformats.org/drawingml/2006/picture">
+                  <pic:nvPicPr>
+                    <pic:cNvPr id="0" name="Picture 7" descr="C:\Users\A27LY5T\AppData\Local\Microsoft\Windows\Temporary Internet Files\Content.Word\24_Pic.jpg"/>
+                    <pic:cNvPicPr>
+                      <a:picLocks noChangeAspect="1" noChangeArrowheads="1"/>
+                    </pic:cNvPicPr>
+                  </pic:nvPicPr>
+                  <pic:blipFill rotWithShape="1">
+                    <a:blip r:embed="rId15">
+                      <a:extLst>
+                        <a:ext uri="{28A0092B-C50C-407E-A947-70E740481C1C}">
+                          <a14:useLocalDpi xmlns:a14="http://schemas.microsoft.com/office/drawing/2010/main" val="0"/>
+                        </a:ext>
+                      </a:extLst>
+                    </a:blip>
+                    <a:srcRect l="2187" t="3099" r="7681"/>
+                    <a:stretch/>
+                  </pic:blipFill>
+                  <pic:spPr bwMode="auto">
+                    <a:xfrm>
+                      <a:off x="0" y="0"/>
+                      <a:ext cx="3044952" cy="1472184"/>
+                    </a:xfrm>
+                    <a:prstGeom prst="rect">
+                      <a:avLst/>
+                    </a:prstGeom>
+                    <a:noFill/>
+                    <a:ln>
+                      <a:noFill/>
+                    </a:ln>
+                    <a:extLst>
+                      <a:ext uri="{53640926-AAD7-44D8-BBD7-CCE9431645EC}">
+                        <a14:shadowObscured xmlns:a14="http://schemas.microsoft.com/office/drawing/2010/main"/>
+                      </a:ext>
+                    </a:extLst>
+                  </pic:spPr>
+                </pic:pic>
+              </a:graphicData>
+            </a:graphic>
+          </wp:inline>
+        </w:drawing>
+      </w:r>
+      <w:r>
+        <w:t xml:space="preserve">Figure </w:t>
+      </w:r>
+      <w:r>
+        <w:fldChar w:fldCharType="begin"/>
+      </w:r>
+      <w:r>
+        <w:instrText xml:space="preserve"> SEQ Figure \* ARABIC </w:instrText>
+      </w:r>
+      <w:r>
+        <w:fldChar w:fldCharType="separate"/>
+      </w:r>
+      <w:r>
+        <w:rPr>
+          <w:noProof/>
+        </w:rPr>
+        <w:t>5</w:t>
+      </w:r>
+      <w:r>
+        <w:rPr>
+          <w:noProof/>
+        </w:rPr>
+        <w:fldChar w:fldCharType="end"/>
+      </w:r>
+      <w:bookmarkEnd w:id="4"/>
+      <w:r>
+        <w:t>: Confidence Interval of Fitness</w:t>
+      </w:r>
+      <w:r>
+        <w:t xml:space="preserve"> for </w:t>
+      </w:r>
+      <w:r>
+        <w:t>Offspring Size 24</w:t>
+      </w:r>
+    </w:p>
+    <w:p>
+      <w:pPr>
+        <w:rPr>
+          <w:noProof/>
+        </w:rPr>
+      </w:pPr>
+    </w:p>
+    <w:p>
+      <w:r>
+        <w:rPr>
+          <w:noProof/>
+        </w:rPr>
+        <w:drawing>
+          <wp:inline distT="0" distB="0" distL="0" distR="0" wp14:anchorId="37C6CE58" wp14:editId="60E6CA3A">
+            <wp:extent cx="3044952" cy="1444752"/>
+            <wp:effectExtent l="0" t="0" r="3175" b="3175"/>
+            <wp:docPr id="10" name="Picture 10" descr="C:\Users\A27LY5T\AppData\Local\Microsoft\Windows\Temporary Internet Files\Content.Word\48_Pic.jpg"/>
+            <wp:cNvGraphicFramePr>
+              <a:graphicFrameLocks xmlns:a="http://schemas.openxmlformats.org/drawingml/2006/main" noChangeAspect="1"/>
+            </wp:cNvGraphicFramePr>
+            <a:graphic xmlns:a="http://schemas.openxmlformats.org/drawingml/2006/main">
+              <a:graphicData uri="http://schemas.openxmlformats.org/drawingml/2006/picture">
+                <pic:pic xmlns:pic="http://schemas.openxmlformats.org/drawingml/2006/picture">
+                  <pic:nvPicPr>
+                    <pic:cNvPr id="0" name="Picture 5" descr="C:\Users\A27LY5T\AppData\Local\Microsoft\Windows\Temporary Internet Files\Content.Word\48_Pic.jpg"/>
+                    <pic:cNvPicPr>
+                      <a:picLocks noChangeAspect="1" noChangeArrowheads="1"/>
+                    </pic:cNvPicPr>
+                  </pic:nvPicPr>
+                  <pic:blipFill rotWithShape="1">
+                    <a:blip r:embed="rId16">
+                      <a:extLst>
+                        <a:ext uri="{28A0092B-C50C-407E-A947-70E740481C1C}">
+                          <a14:useLocalDpi xmlns:a14="http://schemas.microsoft.com/office/drawing/2010/main" val="0"/>
+                        </a:ext>
+                      </a:extLst>
+                    </a:blip>
+                    <a:srcRect l="2205" t="4465" r="7389"/>
+                    <a:stretch/>
+                  </pic:blipFill>
+                  <pic:spPr bwMode="auto">
+                    <a:xfrm>
+                      <a:off x="0" y="0"/>
+                      <a:ext cx="3044952" cy="1444752"/>
+                    </a:xfrm>
+                    <a:prstGeom prst="rect">
+                      <a:avLst/>
+                    </a:prstGeom>
+                    <a:noFill/>
+                    <a:ln>
+                      <a:noFill/>
+                    </a:ln>
+                    <a:extLst>
+                      <a:ext uri="{53640926-AAD7-44D8-BBD7-CCE9431645EC}">
+                        <a14:shadowObscured xmlns:a14="http://schemas.microsoft.com/office/drawing/2010/main"/>
+                      </a:ext>
+                    </a:extLst>
+                  </pic:spPr>
+                </pic:pic>
+              </a:graphicData>
+            </a:graphic>
+          </wp:inline>
+        </w:drawing>
+      </w:r>
+    </w:p>
+    <w:p>
+      <w:pPr>
+        <w:pStyle w:val="Caption"/>
+      </w:pPr>
+      <w:bookmarkStart w:id="5" w:name="_Ref437082561"/>
+      <w:r>
+        <w:t xml:space="preserve">Figure </w:t>
+      </w:r>
+      <w:r>
+        <w:fldChar w:fldCharType="begin"/>
+      </w:r>
+      <w:r>
+        <w:instrText xml:space="preserve"> SEQ Figure \* ARABIC </w:instrText>
+      </w:r>
+      <w:r>
+        <w:fldChar w:fldCharType="separate"/>
+      </w:r>
+      <w:r>
+        <w:rPr>
+          <w:noProof/>
+        </w:rPr>
+        <w:t>6</w:t>
+      </w:r>
+      <w:r>
+        <w:rPr>
+          <w:noProof/>
+        </w:rPr>
+        <w:fldChar w:fldCharType="end"/>
+      </w:r>
+      <w:bookmarkEnd w:id="5"/>
+      <w:r>
+        <w:t>: Confidence Interval of Fitness for Offspring Size</w:t>
+      </w:r>
+      <w:r>
+        <w:t xml:space="preserve"> 48</w:t>
+      </w:r>
+    </w:p>
+    <w:p>
+      <w:pPr>
+        <w:rPr>
+          <w:rFonts w:cs="Miriam"/>
+          <w:b/>
+          <w:bCs/>
+          <w:szCs w:val="18"/>
+          <w:lang w:eastAsia="en-AU"/>
+        </w:rPr>
       </w:pPr>
     </w:p>
     <w:p>
@@ -3387,9 +3888,12 @@
         <w:pStyle w:val="Heading2"/>
       </w:pPr>
       <w:r>
-        <w:lastRenderedPageBreak/>
         <w:t>Expert Results</w:t>
       </w:r>
+    </w:p>
+    <w:p>
+      <w:bookmarkStart w:id="6" w:name="_GoBack"/>
+      <w:bookmarkEnd w:id="6"/>
     </w:p>
     <w:p/>
     <w:p>
@@ -3459,6 +3963,7 @@
         <w:spacing w:before="120"/>
       </w:pPr>
       <w:r>
+        <w:lastRenderedPageBreak/>
         <w:t>REFERENCES</w:t>
       </w:r>
     </w:p>
@@ -3523,6 +4028,7 @@
           <w:i/>
           <w:iCs/>
         </w:rPr>
+        <w:lastRenderedPageBreak/>
         <w:t>Modeling and Simulation Design</w:t>
       </w:r>
       <w:r>
@@ -3571,7 +4077,7 @@
       <w:r>
         <w:t xml:space="preserve"> </w:t>
       </w:r>
-      <w:hyperlink r:id="rId14" w:history="1">
+      <w:hyperlink r:id="rId17" w:history="1">
         <w:r>
           <w:rPr>
             <w:rStyle w:val="Hyperlink"/>
@@ -3598,7 +4104,7 @@
       <w:r>
         <w:t xml:space="preserve"> </w:t>
       </w:r>
-      <w:hyperlink r:id="rId15" w:history="1">
+      <w:hyperlink r:id="rId18" w:history="1">
         <w:r>
           <w:rPr>
             <w:rStyle w:val="Hyperlink"/>
@@ -5310,7 +5816,7 @@
 </file>
 
 <file path=customXml/itemProps1.xml><?xml version="1.0" encoding="utf-8"?>
-<ds:datastoreItem xmlns:ds="http://schemas.openxmlformats.org/officeDocument/2006/customXml" ds:itemID="{D5DF1C21-4DB9-415C-ABDA-62991A1A3037}">
+<ds:datastoreItem xmlns:ds="http://schemas.openxmlformats.org/officeDocument/2006/customXml" ds:itemID="{F318395E-E4BE-4408-8A6D-0AE5317E9EE2}">
   <ds:schemaRefs>
     <ds:schemaRef ds:uri="http://schemas.openxmlformats.org/officeDocument/2006/bibliography"/>
   </ds:schemaRefs>

</xml_diff>

<commit_message>
Beefed up conclusions and future work section
</commit_message>
<xml_diff>
--- a/project/final_report.docx
+++ b/project/final_report.docx
@@ -702,27 +702,14 @@
                             <w:r>
                               <w:t xml:space="preserve">Equation </w:t>
                             </w:r>
-                            <w:r>
-                              <w:fldChar w:fldCharType="begin"/>
-                            </w:r>
-                            <w:r>
-                              <w:instrText xml:space="preserve"> SEQ Equation \* ARABIC </w:instrText>
-                            </w:r>
-                            <w:r>
-                              <w:fldChar w:fldCharType="separate"/>
-                            </w:r>
-                            <w:r>
-                              <w:rPr>
-                                <w:noProof/>
-                              </w:rPr>
-                              <w:t>1</w:t>
-                            </w:r>
-                            <w:r>
-                              <w:rPr>
-                                <w:noProof/>
-                              </w:rPr>
-                              <w:fldChar w:fldCharType="end"/>
-                            </w:r>
+                            <w:fldSimple w:instr=" SEQ Equation \* ARABIC ">
+                              <w:r>
+                                <w:rPr>
+                                  <w:noProof/>
+                                </w:rPr>
+                                <w:t>1</w:t>
+                              </w:r>
+                            </w:fldSimple>
                           </w:p>
                         </w:txbxContent>
                       </wps:txbx>
@@ -754,27 +741,14 @@
                       <w:r>
                         <w:t xml:space="preserve">Equation </w:t>
                       </w:r>
-                      <w:r>
-                        <w:fldChar w:fldCharType="begin"/>
-                      </w:r>
-                      <w:r>
-                        <w:instrText xml:space="preserve"> SEQ Equation \* ARABIC </w:instrText>
-                      </w:r>
-                      <w:r>
-                        <w:fldChar w:fldCharType="separate"/>
-                      </w:r>
-                      <w:r>
-                        <w:rPr>
-                          <w:noProof/>
-                        </w:rPr>
-                        <w:t>1</w:t>
-                      </w:r>
-                      <w:r>
-                        <w:rPr>
-                          <w:noProof/>
-                        </w:rPr>
-                        <w:fldChar w:fldCharType="end"/>
-                      </w:r>
+                      <w:fldSimple w:instr=" SEQ Equation \* ARABIC ">
+                        <w:r>
+                          <w:rPr>
+                            <w:noProof/>
+                          </w:rPr>
+                          <w:t>1</w:t>
+                        </w:r>
+                      </w:fldSimple>
                     </w:p>
                   </w:txbxContent>
                 </v:textbox>
@@ -1731,27 +1705,14 @@
                             <w:r>
                               <w:t xml:space="preserve">Equation </w:t>
                             </w:r>
-                            <w:r>
-                              <w:fldChar w:fldCharType="begin"/>
-                            </w:r>
-                            <w:r>
-                              <w:instrText xml:space="preserve"> SEQ Equation \* ARABIC </w:instrText>
-                            </w:r>
-                            <w:r>
-                              <w:fldChar w:fldCharType="separate"/>
-                            </w:r>
-                            <w:r>
-                              <w:rPr>
-                                <w:noProof/>
-                              </w:rPr>
-                              <w:t>2</w:t>
-                            </w:r>
-                            <w:r>
-                              <w:rPr>
-                                <w:noProof/>
-                              </w:rPr>
-                              <w:fldChar w:fldCharType="end"/>
-                            </w:r>
+                            <w:fldSimple w:instr=" SEQ Equation \* ARABIC ">
+                              <w:r>
+                                <w:rPr>
+                                  <w:noProof/>
+                                </w:rPr>
+                                <w:t>2</w:t>
+                              </w:r>
+                            </w:fldSimple>
                           </w:p>
                         </w:txbxContent>
                       </wps:txbx>
@@ -1783,27 +1744,14 @@
                       <w:r>
                         <w:t xml:space="preserve">Equation </w:t>
                       </w:r>
-                      <w:r>
-                        <w:fldChar w:fldCharType="begin"/>
-                      </w:r>
-                      <w:r>
-                        <w:instrText xml:space="preserve"> SEQ Equation \* ARABIC </w:instrText>
-                      </w:r>
-                      <w:r>
-                        <w:fldChar w:fldCharType="separate"/>
-                      </w:r>
-                      <w:r>
-                        <w:rPr>
-                          <w:noProof/>
-                        </w:rPr>
-                        <w:t>2</w:t>
-                      </w:r>
-                      <w:r>
-                        <w:rPr>
-                          <w:noProof/>
-                        </w:rPr>
-                        <w:fldChar w:fldCharType="end"/>
-                      </w:r>
+                      <w:fldSimple w:instr=" SEQ Equation \* ARABIC ">
+                        <w:r>
+                          <w:rPr>
+                            <w:noProof/>
+                          </w:rPr>
+                          <w:t>2</w:t>
+                        </w:r>
+                      </w:fldSimple>
                     </w:p>
                   </w:txbxContent>
                 </v:textbox>
@@ -2055,27 +2003,14 @@
       <w:r>
         <w:t xml:space="preserve">Figure </w:t>
       </w:r>
-      <w:r>
-        <w:fldChar w:fldCharType="begin"/>
-      </w:r>
-      <w:r>
-        <w:instrText xml:space="preserve"> SEQ Figure \* ARABIC </w:instrText>
-      </w:r>
-      <w:r>
-        <w:fldChar w:fldCharType="separate"/>
-      </w:r>
-      <w:r>
-        <w:rPr>
-          <w:noProof/>
-        </w:rPr>
-        <w:t>1</w:t>
-      </w:r>
-      <w:r>
-        <w:rPr>
-          <w:noProof/>
-        </w:rPr>
-        <w:fldChar w:fldCharType="end"/>
-      </w:r>
+      <w:fldSimple w:instr=" SEQ Figure \* ARABIC ">
+        <w:r>
+          <w:rPr>
+            <w:noProof/>
+          </w:rPr>
+          <w:t>1</w:t>
+        </w:r>
+      </w:fldSimple>
       <w:bookmarkEnd w:id="0"/>
       <w:r>
         <w:t xml:space="preserve">: Noise Gate </w:t>
@@ -2175,27 +2110,14 @@
       <w:r>
         <w:t xml:space="preserve">Table </w:t>
       </w:r>
-      <w:r>
-        <w:fldChar w:fldCharType="begin"/>
-      </w:r>
-      <w:r>
-        <w:instrText xml:space="preserve"> SEQ Table \* ARABIC </w:instrText>
-      </w:r>
-      <w:r>
-        <w:fldChar w:fldCharType="separate"/>
-      </w:r>
-      <w:r>
-        <w:rPr>
-          <w:noProof/>
-        </w:rPr>
-        <w:t>1</w:t>
-      </w:r>
-      <w:r>
-        <w:rPr>
-          <w:noProof/>
-        </w:rPr>
-        <w:fldChar w:fldCharType="end"/>
-      </w:r>
+      <w:fldSimple w:instr=" SEQ Table \* ARABIC ">
+        <w:r>
+          <w:rPr>
+            <w:noProof/>
+          </w:rPr>
+          <w:t>1</w:t>
+        </w:r>
+      </w:fldSimple>
       <w:r>
         <w:t>: Parameter List</w:t>
       </w:r>
@@ -3324,27 +3246,14 @@
       <w:r>
         <w:t xml:space="preserve">Figure </w:t>
       </w:r>
-      <w:r>
-        <w:fldChar w:fldCharType="begin"/>
-      </w:r>
-      <w:r>
-        <w:instrText xml:space="preserve"> SEQ Figure \* ARABIC </w:instrText>
-      </w:r>
-      <w:r>
-        <w:fldChar w:fldCharType="separate"/>
-      </w:r>
-      <w:r>
-        <w:rPr>
-          <w:noProof/>
-        </w:rPr>
-        <w:t>2</w:t>
-      </w:r>
-      <w:r>
-        <w:rPr>
-          <w:noProof/>
-        </w:rPr>
-        <w:fldChar w:fldCharType="end"/>
-      </w:r>
+      <w:fldSimple w:instr=" SEQ Figure \* ARABIC ">
+        <w:r>
+          <w:rPr>
+            <w:noProof/>
+          </w:rPr>
+          <w:t>2</w:t>
+        </w:r>
+      </w:fldSimple>
       <w:r>
         <w:t>: Audio Processing</w:t>
       </w:r>
@@ -3420,27 +3329,14 @@
       <w:r>
         <w:t xml:space="preserve">Equation </w:t>
       </w:r>
-      <w:r>
-        <w:fldChar w:fldCharType="begin"/>
-      </w:r>
-      <w:r>
-        <w:instrText xml:space="preserve"> SEQ Equation \* ARABIC </w:instrText>
-      </w:r>
-      <w:r>
-        <w:fldChar w:fldCharType="separate"/>
-      </w:r>
-      <w:r>
-        <w:rPr>
-          <w:noProof/>
-        </w:rPr>
-        <w:t>3</w:t>
-      </w:r>
-      <w:r>
-        <w:rPr>
-          <w:noProof/>
-        </w:rPr>
-        <w:fldChar w:fldCharType="end"/>
-      </w:r>
+      <w:fldSimple w:instr=" SEQ Equation \* ARABIC ">
+        <w:r>
+          <w:rPr>
+            <w:noProof/>
+          </w:rPr>
+          <w:t>3</w:t>
+        </w:r>
+      </w:fldSimple>
     </w:p>
     <w:p>
       <w:pPr>
@@ -3745,27 +3641,14 @@
       <w:r>
         <w:t xml:space="preserve">Figure </w:t>
       </w:r>
-      <w:r>
-        <w:fldChar w:fldCharType="begin"/>
-      </w:r>
-      <w:r>
-        <w:instrText xml:space="preserve"> SEQ Figure \* ARABIC </w:instrText>
-      </w:r>
-      <w:r>
-        <w:fldChar w:fldCharType="separate"/>
-      </w:r>
-      <w:r>
-        <w:rPr>
-          <w:noProof/>
-        </w:rPr>
-        <w:t>3</w:t>
-      </w:r>
-      <w:r>
-        <w:rPr>
-          <w:noProof/>
-        </w:rPr>
-        <w:fldChar w:fldCharType="end"/>
-      </w:r>
+      <w:fldSimple w:instr=" SEQ Figure \* ARABIC ">
+        <w:r>
+          <w:rPr>
+            <w:noProof/>
+          </w:rPr>
+          <w:t>3</w:t>
+        </w:r>
+      </w:fldSimple>
       <w:bookmarkEnd w:id="2"/>
       <w:r>
         <w:t>: Average Fitness for Each Generation</w:t>
@@ -4015,27 +3898,14 @@
       <w:r>
         <w:t xml:space="preserve">Figure </w:t>
       </w:r>
-      <w:r>
-        <w:fldChar w:fldCharType="begin"/>
-      </w:r>
-      <w:r>
-        <w:instrText xml:space="preserve"> SEQ Figure \* ARABIC </w:instrText>
-      </w:r>
-      <w:r>
-        <w:fldChar w:fldCharType="separate"/>
-      </w:r>
-      <w:r>
-        <w:rPr>
-          <w:noProof/>
-        </w:rPr>
-        <w:t>4</w:t>
-      </w:r>
-      <w:r>
-        <w:rPr>
-          <w:noProof/>
-        </w:rPr>
-        <w:fldChar w:fldCharType="end"/>
-      </w:r>
+      <w:fldSimple w:instr=" SEQ Figure \* ARABIC ">
+        <w:r>
+          <w:rPr>
+            <w:noProof/>
+          </w:rPr>
+          <w:t>4</w:t>
+        </w:r>
+      </w:fldSimple>
       <w:bookmarkEnd w:id="3"/>
       <w:r>
         <w:t>: Confidence Interval of Fitness for Offspring Size 12</w:t>
@@ -4049,6 +3919,7 @@
       <w:r>
         <w:rPr>
           <w:noProof/>
+          <w:lang w:eastAsia="en-US"/>
         </w:rPr>
         <w:drawing>
           <wp:inline distT="0" distB="0" distL="0" distR="0" wp14:anchorId="6253134A" wp14:editId="2817E55C">
@@ -4105,27 +3976,14 @@
       <w:r>
         <w:t xml:space="preserve">Figure </w:t>
       </w:r>
-      <w:r>
-        <w:fldChar w:fldCharType="begin"/>
-      </w:r>
-      <w:r>
-        <w:instrText xml:space="preserve"> SEQ Figure \* ARABIC </w:instrText>
-      </w:r>
-      <w:r>
-        <w:fldChar w:fldCharType="separate"/>
-      </w:r>
-      <w:r>
-        <w:rPr>
-          <w:noProof/>
-        </w:rPr>
-        <w:t>5</w:t>
-      </w:r>
-      <w:r>
-        <w:rPr>
-          <w:noProof/>
-        </w:rPr>
-        <w:fldChar w:fldCharType="end"/>
-      </w:r>
+      <w:fldSimple w:instr=" SEQ Figure \* ARABIC ">
+        <w:r>
+          <w:rPr>
+            <w:noProof/>
+          </w:rPr>
+          <w:t>5</w:t>
+        </w:r>
+      </w:fldSimple>
       <w:bookmarkEnd w:id="4"/>
       <w:r>
         <w:t>: Confidence Interval of Fitness for Offspring Size 24</w:t>
@@ -4204,27 +4062,14 @@
       <w:r>
         <w:t xml:space="preserve">Figure </w:t>
       </w:r>
-      <w:r>
-        <w:fldChar w:fldCharType="begin"/>
-      </w:r>
-      <w:r>
-        <w:instrText xml:space="preserve"> SEQ Figure \* ARABIC </w:instrText>
-      </w:r>
-      <w:r>
-        <w:fldChar w:fldCharType="separate"/>
-      </w:r>
-      <w:r>
-        <w:rPr>
-          <w:noProof/>
-        </w:rPr>
-        <w:t>6</w:t>
-      </w:r>
-      <w:r>
-        <w:rPr>
-          <w:noProof/>
-        </w:rPr>
-        <w:fldChar w:fldCharType="end"/>
-      </w:r>
+      <w:fldSimple w:instr=" SEQ Figure \* ARABIC ">
+        <w:r>
+          <w:rPr>
+            <w:noProof/>
+          </w:rPr>
+          <w:t>6</w:t>
+        </w:r>
+      </w:fldSimple>
       <w:bookmarkEnd w:id="5"/>
       <w:r>
         <w:t>: Confidence Interval of Fitness for Offspring Size</w:t>
@@ -4313,27 +4158,14 @@
         <w:lastRenderedPageBreak/>
         <w:t xml:space="preserve">Table </w:t>
       </w:r>
-      <w:r>
-        <w:fldChar w:fldCharType="begin"/>
-      </w:r>
-      <w:r>
-        <w:instrText xml:space="preserve"> SEQ Table \* ARABIC </w:instrText>
-      </w:r>
-      <w:r>
-        <w:fldChar w:fldCharType="separate"/>
-      </w:r>
-      <w:r>
-        <w:rPr>
-          <w:noProof/>
-        </w:rPr>
-        <w:t>2</w:t>
-      </w:r>
-      <w:r>
-        <w:rPr>
-          <w:noProof/>
-        </w:rPr>
-        <w:fldChar w:fldCharType="end"/>
-      </w:r>
+      <w:fldSimple w:instr=" SEQ Table \* ARABIC ">
+        <w:r>
+          <w:rPr>
+            <w:noProof/>
+          </w:rPr>
+          <w:t>2</w:t>
+        </w:r>
+      </w:fldSimple>
       <w:bookmarkEnd w:id="6"/>
       <w:r>
         <w:t>: List of Expert Defined Parameters</w:t>
@@ -5382,27 +5214,14 @@
       <w:r>
         <w:t xml:space="preserve">Table </w:t>
       </w:r>
-      <w:r>
-        <w:fldChar w:fldCharType="begin"/>
-      </w:r>
-      <w:r>
-        <w:instrText xml:space="preserve"> SEQ Table \* ARABIC </w:instrText>
-      </w:r>
-      <w:r>
-        <w:fldChar w:fldCharType="separate"/>
-      </w:r>
-      <w:r>
-        <w:rPr>
-          <w:noProof/>
-        </w:rPr>
-        <w:t>3</w:t>
-      </w:r>
-      <w:r>
-        <w:rPr>
-          <w:noProof/>
-        </w:rPr>
-        <w:fldChar w:fldCharType="end"/>
-      </w:r>
+      <w:fldSimple w:instr=" SEQ Table \* ARABIC ">
+        <w:r>
+          <w:rPr>
+            <w:noProof/>
+          </w:rPr>
+          <w:t>3</w:t>
+        </w:r>
+      </w:fldSimple>
       <w:bookmarkEnd w:id="7"/>
       <w:r>
         <w:t xml:space="preserve">: List of Best Parameters from Each </w:t>
@@ -6473,10 +6292,7 @@
     </w:p>
     <w:p>
       <w:r>
-        <w:t xml:space="preserve">In order to relate this paper back to the conventional use of noise reduction algorithms, which is that only one is used at a time, </w:t>
-      </w:r>
-      <w:r>
-        <w:t>w</w:t>
+        <w:t>In order to relate this paper back to the conventional use of noise reduction algorithms, which is that only one is used at a time, w</w:t>
       </w:r>
       <w:r>
         <w:t xml:space="preserve">e </w:t>
@@ -6575,27 +6391,14 @@
       <w:r>
         <w:t xml:space="preserve">Table </w:t>
       </w:r>
-      <w:r>
-        <w:fldChar w:fldCharType="begin"/>
-      </w:r>
-      <w:r>
-        <w:instrText xml:space="preserve"> SEQ Table \* ARABIC </w:instrText>
-      </w:r>
-      <w:r>
-        <w:fldChar w:fldCharType="separate"/>
-      </w:r>
-      <w:r>
-        <w:rPr>
-          <w:noProof/>
-        </w:rPr>
-        <w:t>4</w:t>
-      </w:r>
-      <w:r>
-        <w:rPr>
-          <w:noProof/>
-        </w:rPr>
-        <w:fldChar w:fldCharType="end"/>
-      </w:r>
+      <w:fldSimple w:instr=" SEQ Table \* ARABIC ">
+        <w:r>
+          <w:rPr>
+            <w:noProof/>
+          </w:rPr>
+          <w:t>4</w:t>
+        </w:r>
+      </w:fldSimple>
       <w:bookmarkEnd w:id="8"/>
       <w:r>
         <w:t>: Compare Best Result to Expert 1</w:t>
@@ -7173,6 +6976,9 @@
       <w:r>
         <w:t xml:space="preserve"> </w:t>
       </w:r>
+      <w:r>
+        <w:t xml:space="preserve">Furthermore, the results in table 5 may indicate that the optimal parameter values for the spectral subtraction portion in this experiment (using Wiener filter, spectral subtraction, and noise gate simultaneously) may be different from the parameter values that would have been found if the CMA-ES technique had been applied to the spectral subtraction method only. </w:t>
+      </w:r>
     </w:p>
     <w:p/>
     <w:p>
@@ -7183,33 +6989,17 @@
       <w:r>
         <w:t xml:space="preserve">Table </w:t>
       </w:r>
-      <w:r>
-        <w:fldChar w:fldCharType="begin"/>
-      </w:r>
-      <w:r>
-        <w:instrText xml:space="preserve"> SEQ Table \* ARABIC </w:instrText>
-      </w:r>
-      <w:r>
-        <w:fldChar w:fldCharType="separate"/>
-      </w:r>
-      <w:r>
-        <w:rPr>
-          <w:noProof/>
-        </w:rPr>
-        <w:t>5</w:t>
-      </w:r>
-      <w:r>
-        <w:rPr>
-          <w:noProof/>
-        </w:rPr>
-        <w:fldChar w:fldCharType="end"/>
-      </w:r>
+      <w:fldSimple w:instr=" SEQ Table \* ARABIC ">
+        <w:r>
+          <w:rPr>
+            <w:noProof/>
+          </w:rPr>
+          <w:t>5</w:t>
+        </w:r>
+      </w:fldSimple>
       <w:bookmarkEnd w:id="9"/>
       <w:r>
-        <w:t>:</w:t>
-      </w:r>
-      <w:r>
-        <w:t xml:space="preserve"> Compare Best Result to Expert 2</w:t>
+        <w:t>: Compare Best Result to Expert 2</w:t>
       </w:r>
     </w:p>
     <w:tbl>
@@ -7901,59 +7691,148 @@
         <w:pStyle w:val="Heading1"/>
         <w:spacing w:before="120"/>
       </w:pPr>
+      <w:r>
+        <w:t>C</w:t>
+      </w:r>
+      <w:r>
+        <w:t>ONCLUSIONS</w:t>
+      </w:r>
+    </w:p>
+    <w:p>
+      <w:r>
+        <w:t>The use the CMA-ES in tuning</w:t>
+      </w:r>
+      <w:r>
+        <w:t xml:space="preserve"> the parameters of noise reduction algorithms has the potential to improve the effectiveness of the algorithms in order to produce </w:t>
+      </w:r>
+      <w:r>
+        <w:t xml:space="preserve">an </w:t>
+      </w:r>
+      <w:r>
+        <w:t>audio file closer to that of the clean version.</w:t>
+      </w:r>
+      <w:r>
+        <w:t xml:space="preserve"> </w:t>
+      </w:r>
+      <w:r>
+        <w:t>However, the outputs of the spectral subtraction and, especially, the Wiener filter, are quite good on their own. The evidence for this conclusion is the limited improvements in fitness found by the evolutionary strategy over the baseline functions. The best improvement over the expert values (0.0223 from 0.0301 or approximately a 26% improvement) is a fairly modest improvement considering the added complexity of this algorithm over the baseline parameters.</w:t>
+      </w:r>
+    </w:p>
+    <w:p>
+      <w:r>
+        <w:t>It is, however, difficult to compare to the expert results since these algorithms are typically used individually.</w:t>
+      </w:r>
+      <w:r>
+        <w:t xml:space="preserve"> </w:t>
+      </w:r>
+      <w:r>
+        <w:t xml:space="preserve">Even for the purposes this project, no attempt was made to create an expert manual tuning of all of these parameters </w:t>
+      </w:r>
+      <w:r>
+        <w:t xml:space="preserve">simultaneously. This is </w:t>
+      </w:r>
+      <w:r>
+        <w:t xml:space="preserve">because </w:t>
+      </w:r>
+      <w:r>
+        <w:t xml:space="preserve">the fitness function would not be valid for such a manual tuning of </w:t>
+      </w:r>
+      <w:r>
+        <w:lastRenderedPageBreak/>
+        <w:t>all of these parameters because the scale of the audio signal could not feasibly be made to match that of the reference signal by a human. When the evolutionary strategy tunes all of these parameters, it is indirectly also ensuring that the scale of the output signal matches that of the input signal. Since the fitness function performs a straight subtraction, even an exact replica of the clean signal multiplied by some value not equal to 1 would yield poor fitness results. For this reason, and the fact that this use of multiple algorithms is not done in industry, the expert predictions used only a single algorithm at a time.</w:t>
+      </w:r>
+    </w:p>
+    <w:p>
+      <w:r>
+        <w:t>Additional runs using the Wiener filter or spectral subtraction on their own to tune each set of parameters individually could make it easier to compare the best results to the expert results. This would help to fully determine whether this method could work in the traditional use of noise reduction algorithms</w:t>
+      </w:r>
+      <w:r>
+        <w:t>, or if the use of all three of these methods is needed to produce appreciable improvement in sound quality</w:t>
+      </w:r>
+      <w:r>
+        <w:t>.</w:t>
+      </w:r>
+    </w:p>
+    <w:p>
+      <w:r>
+        <w:t xml:space="preserve">  </w:t>
+      </w:r>
+      <w:r>
+        <w:t xml:space="preserve"> </w:t>
+      </w:r>
+      <w:r>
+        <w:t xml:space="preserve"> </w:t>
+      </w:r>
+      <w:r>
+        <w:t xml:space="preserve"> </w:t>
+      </w:r>
+      <w:r>
+        <w:t xml:space="preserve"> </w:t>
+      </w:r>
+    </w:p>
+    <w:p>
+      <w:pPr>
+        <w:pStyle w:val="Heading1"/>
+      </w:pPr>
+      <w:r>
+        <w:t>FUTURE WORK</w:t>
+      </w:r>
+    </w:p>
+    <w:p>
+      <w:r>
+        <w:t>As a follow up to this research</w:t>
+      </w:r>
+      <w:r>
+        <w:t xml:space="preserve">, different fitness functions could be </w:t>
+      </w:r>
+      <w:r>
+        <w:t>explored that may be better suited to specific applications than the simple fitness method used here</w:t>
+      </w:r>
+      <w:r>
+        <w:t xml:space="preserve">. An appropriate goal could be to find a fitness function that more accurately represents the way the human ear and brain hear and interpret audio. Such a scheme may incorporate a logarithmic function to attempt to model how humans experience subjective loudness. Alternatively, the fitness function could be tuned to optimize vocal patterns that are most useful to a particular speech recognition system, as to improve the quality of voice commands given to, for example, a mobile phone while driving. </w:t>
+      </w:r>
+    </w:p>
+    <w:p>
+      <w:r>
+        <w:t xml:space="preserve">In an even larger expansion of this research, </w:t>
+      </w:r>
+      <w:r>
+        <w:t>different combinations of noise reduction algorithms could be evolved using a Genetic Programming approach</w:t>
+      </w:r>
+      <w:r>
+        <w:t>. This would allow</w:t>
+      </w:r>
+      <w:r>
+        <w:t xml:space="preserve"> the structure of the processing system</w:t>
+      </w:r>
+      <w:r>
+        <w:t xml:space="preserve"> to itself be</w:t>
+      </w:r>
+      <w:r>
+        <w:t xml:space="preserve"> subject to evolution, instead of being set up in advance as was done in this case</w:t>
+      </w:r>
+      <w:r>
+        <w:t xml:space="preserve"> (shown in Figure 2)</w:t>
+      </w:r>
+      <w:r>
+        <w:t xml:space="preserve">. In this scenario, classical algorithms such as the ones used in this paper and other noise reduction algorithms could be combined with simpler operations such as addition and multiplication. </w:t>
+      </w:r>
+      <w:r>
+        <w:t>The audio input could be fed into these evolved structures and the output compared to the clean audio. Such a</w:t>
+      </w:r>
       <w:bookmarkStart w:id="10" w:name="_GoBack"/>
-      <w:r>
-        <w:t>C</w:t>
-      </w:r>
-      <w:r>
-        <w:t>ONCLUSIONS</w:t>
-      </w:r>
-      <w:r>
-        <w:t xml:space="preserve"> AND FUTURE WORK</w:t>
-      </w:r>
-    </w:p>
-    <w:bookmarkEnd w:id="10"/>
-    <w:p>
-      <w:r>
-        <w:t>The use the CMA-ES in tuning</w:t>
-      </w:r>
-      <w:r>
-        <w:t xml:space="preserve"> the parameters of noise reduction algorithms has the potential to improve the effectiveness of the algorithms in order to produce </w:t>
-      </w:r>
-      <w:r>
-        <w:t xml:space="preserve">an </w:t>
-      </w:r>
-      <w:r>
-        <w:t>audio file closer to that of the clean version.</w:t>
-      </w:r>
-      <w:r>
-        <w:t xml:space="preserve"> It is, however, difficult to compare to the expert results since these algorithms are typically used individually.</w:t>
-      </w:r>
-      <w:r>
-        <w:t xml:space="preserve"> Additional runs using the Wiener filter or spectral subtraction on their own to tune each set of parameters individually could make it easier to compare the best results to the expert results. This would help to fully determine whether this method could work in the traditional use of noise reduction algorithms.</w:t>
-      </w:r>
-    </w:p>
-    <w:p>
-      <w:r>
-        <w:t>In the future, different fitness functions could be used to determine which one works the best. The goal would be to find a fitness function that represents the way a human might hear or understand an audio file.</w:t>
-      </w:r>
-      <w:r>
-        <w:t xml:space="preserve"> In addition, different combinations of noise reduction algorithms could be evolved using more of Genetic Programming approach.</w:t>
-      </w:r>
-      <w:r>
-        <w:t xml:space="preserve"> There could also be additional noise reduction algorithms to add. Finally, the audio samples that were used could be varied. In order to fully test the robustness of this approach, additional audio files including different voices, multiple voices, and different noise situations should be tested.   </w:t>
-      </w:r>
+      <w:bookmarkEnd w:id="10"/>
       <w:r>
         <w:t xml:space="preserve"> </w:t>
       </w:r>
       <w:r>
-        <w:t xml:space="preserve"> </w:t>
-      </w:r>
-      <w:r>
-        <w:t xml:space="preserve"> </w:t>
-      </w:r>
-      <w:r>
-        <w:t xml:space="preserve"> </w:t>
+        <w:lastRenderedPageBreak/>
+        <w:t xml:space="preserve">system could in theory find an overall best method for reducing noise using all known techniques. </w:t>
+      </w:r>
+    </w:p>
+    <w:p>
+      <w:r>
+        <w:t>Finally, the audio samples that were used could be varied. In order to fully test the robustness of this approach, additional audio files including different voices, multiple voices, and different noise situations should be tested.</w:t>
       </w:r>
     </w:p>
     <w:p>
@@ -7962,7 +7841,6 @@
         <w:spacing w:before="120"/>
       </w:pPr>
       <w:r>
-        <w:lastRenderedPageBreak/>
         <w:t>ACKNOWLEDGMENTS</w:t>
       </w:r>
     </w:p>
@@ -8020,7 +7898,23 @@
       </w:r>
       <w:proofErr w:type="spellEnd"/>
       <w:r>
-        <w:t xml:space="preserve"> Yann Soon, Soo Nee </w:t>
+        <w:t xml:space="preserve"> </w:t>
+      </w:r>
+      <w:proofErr w:type="spellStart"/>
+      <w:r>
+        <w:t>Yann</w:t>
+      </w:r>
+      <w:proofErr w:type="spellEnd"/>
+      <w:r>
+        <w:t xml:space="preserve"> Soon, </w:t>
+      </w:r>
+      <w:proofErr w:type="spellStart"/>
+      <w:r>
+        <w:t>Soo</w:t>
+      </w:r>
+      <w:proofErr w:type="spellEnd"/>
+      <w:r>
+        <w:t xml:space="preserve"> Nee </w:t>
       </w:r>
       <w:proofErr w:type="spellStart"/>
       <w:r>
@@ -8080,11 +7974,7 @@
       </w:r>
       <w:proofErr w:type="spellEnd"/>
       <w:r>
-        <w:t xml:space="preserve">, P., "Improved Signal-to-Noise Ratio Estimation for Speech Enhancement", IEEE Transactions on Audio, Speech, and Language Processing, </w:t>
-      </w:r>
-      <w:r>
-        <w:lastRenderedPageBreak/>
-        <w:t>Vol. 14, Issue 6, pp. 2098 - 2108, Nov. 2006</w:t>
+        <w:t>, P., "Improved Signal-to-Noise Ratio Estimation for Speech Enhancement", IEEE Transactions on Audio, Speech, and Language Processing, Vol. 14, Issue 6, pp. 2098 - 2108, Nov. 2006</w:t>
       </w:r>
       <w:r>
         <w:t>Tavel, P. 2007</w:t>
@@ -8194,10 +8084,33 @@
       </w:r>
       <w:proofErr w:type="spellEnd"/>
       <w:r>
-        <w:t>=10.1.1.139.7369&amp;rep=rep1&amp;type=pdf</w:t>
-      </w:r>
-      <w:r>
-        <w:br/>
+        <w:t>=10.1.1.139.7369&amp;rep=rep1&amp;type=</w:t>
+      </w:r>
+      <w:proofErr w:type="spellStart"/>
+      <w:r>
+        <w:t>pdf</w:t>
+      </w:r>
+      <w:proofErr w:type="spellEnd"/>
+    </w:p>
+    <w:p>
+      <w:pPr>
+        <w:pStyle w:val="References"/>
+      </w:pPr>
+      <w:r>
+        <w:rPr>
+          <w:rStyle w:val="Hyperlink"/>
+          <w:color w:val="auto"/>
+          <w:u w:val="none"/>
+        </w:rPr>
+        <w:t>Angus, Jamie and Howard, David. Acoustics and Psychoacoustics. 4th Ed. ISBN-13: 978-0240521756</w:t>
+      </w:r>
+      <w:r>
+        <w:rPr>
+          <w:rStyle w:val="Hyperlink"/>
+          <w:color w:val="auto"/>
+          <w:u w:val="none"/>
+        </w:rPr>
+        <w:t>.</w:t>
       </w:r>
     </w:p>
     <w:p>
@@ -8430,6 +8343,15 @@
     <w:abstractNumId w:val="0"/>
   </w:num>
   <w:num w:numId="2">
+    <w:abstractNumId w:val="1"/>
+  </w:num>
+  <w:num w:numId="3">
+    <w:abstractNumId w:val="1"/>
+  </w:num>
+  <w:num w:numId="4">
+    <w:abstractNumId w:val="1"/>
+  </w:num>
+  <w:num w:numId="5">
     <w:abstractNumId w:val="1"/>
   </w:num>
 </w:numbering>
@@ -9015,6 +8937,16 @@
       <w:szCs w:val="16"/>
     </w:rPr>
   </w:style>
+  <w:style w:type="character" w:customStyle="1" w:styleId="a-size-base">
+    <w:name w:val="a-size-base"/>
+    <w:basedOn w:val="DefaultParagraphFont"/>
+    <w:rsid w:val="00B303CD"/>
+  </w:style>
+  <w:style w:type="character" w:customStyle="1" w:styleId="apple-converted-space">
+    <w:name w:val="apple-converted-space"/>
+    <w:basedOn w:val="DefaultParagraphFont"/>
+    <w:rsid w:val="00B303CD"/>
+  </w:style>
 </w:styles>
 </file>
 
@@ -9598,6 +9530,16 @@
       <w:szCs w:val="16"/>
     </w:rPr>
   </w:style>
+  <w:style w:type="character" w:customStyle="1" w:styleId="a-size-base">
+    <w:name w:val="a-size-base"/>
+    <w:basedOn w:val="DefaultParagraphFont"/>
+    <w:rsid w:val="00B303CD"/>
+  </w:style>
+  <w:style w:type="character" w:customStyle="1" w:styleId="apple-converted-space">
+    <w:name w:val="apple-converted-space"/>
+    <w:basedOn w:val="DefaultParagraphFont"/>
+    <w:rsid w:val="00B303CD"/>
+  </w:style>
 </w:styles>
 </file>
 
@@ -9891,7 +9833,7 @@
 </file>
 
 <file path=customXml/itemProps1.xml><?xml version="1.0" encoding="utf-8"?>
-<ds:datastoreItem xmlns:ds="http://schemas.openxmlformats.org/officeDocument/2006/customXml" ds:itemID="{6D63E84A-B855-4D48-804B-115087E9B634}">
+<ds:datastoreItem xmlns:ds="http://schemas.openxmlformats.org/officeDocument/2006/customXml" ds:itemID="{46128BE9-8FF9-4B5F-90BF-3E0F1ACF14DA}">
   <ds:schemaRefs>
     <ds:schemaRef ds:uri="http://schemas.openxmlformats.org/officeDocument/2006/bibliography"/>
   </ds:schemaRefs>

</xml_diff>